<commit_message>
size attribute in removeMin
</commit_message>
<xml_diff>
--- a/Heap_lironcohen3_yuvalmor.docx
+++ b/Heap_lironcohen3_yuvalmor.docx
@@ -174,7 +174,6 @@
         </w:rPr>
         <w:t xml:space="preserve">יובל מור, </w:t>
       </w:r>
-      <w:proofErr w:type="spellStart"/>
       <w:r>
         <w:rPr>
           <w:rFonts w:ascii="David" w:hAnsi="David" w:cs="David"/>
@@ -184,7 +183,6 @@
         </w:rPr>
         <w:t>yuvalmor</w:t>
       </w:r>
-      <w:proofErr w:type="spellEnd"/>
       <w:r>
         <w:rPr>
           <w:rFonts w:ascii="David" w:hAnsi="David" w:cs="David" w:hint="cs"/>
@@ -238,7 +236,6 @@
         </w:rPr>
         <w:t xml:space="preserve">המחלקה </w:t>
       </w:r>
-      <w:proofErr w:type="spellStart"/>
       <w:r>
         <w:rPr>
           <w:rFonts w:ascii="David" w:hAnsi="David" w:cs="David"/>
@@ -251,7 +248,6 @@
         </w:rPr>
         <w:t>FibonacciHeap</w:t>
       </w:r>
-      <w:proofErr w:type="spellEnd"/>
     </w:p>
     <w:p>
       <w:pPr>
@@ -305,7 +301,6 @@
         </w:rPr>
         <w:t xml:space="preserve">כל אחד מצמתי העץ מממש מופע ממחלקת </w:t>
       </w:r>
-      <w:proofErr w:type="spellStart"/>
       <w:r>
         <w:rPr>
           <w:rFonts w:ascii="David" w:hAnsi="David" w:cs="David"/>
@@ -324,7 +319,6 @@
         </w:rPr>
         <w:t>Node</w:t>
       </w:r>
-      <w:proofErr w:type="spellEnd"/>
       <w:r>
         <w:rPr>
           <w:rFonts w:ascii="David" w:hAnsi="David" w:cs="David" w:hint="cs"/>
@@ -377,7 +371,6 @@
         </w:rPr>
         <w:t xml:space="preserve">שדות </w:t>
       </w:r>
-      <w:proofErr w:type="spellStart"/>
       <w:r>
         <w:rPr>
           <w:rFonts w:ascii="David" w:hAnsi="David" w:cs="David"/>
@@ -390,7 +383,6 @@
         </w:rPr>
         <w:t>FibonacciHeap</w:t>
       </w:r>
-      <w:proofErr w:type="spellEnd"/>
     </w:p>
     <w:p>
       <w:pPr>
@@ -408,7 +400,6 @@
           <w:lang w:val="en-US"/>
         </w:rPr>
       </w:pPr>
-      <w:proofErr w:type="spellStart"/>
       <w:r>
         <w:rPr>
           <w:rFonts w:ascii="David" w:hAnsi="David" w:cs="David" w:hint="cs"/>
@@ -425,17 +416,7 @@
           <w:szCs w:val="24"/>
           <w:lang w:val="en-US"/>
         </w:rPr>
-        <w:t>eapNode</w:t>
-      </w:r>
-      <w:proofErr w:type="spellEnd"/>
-      <w:r>
-        <w:rPr>
-          <w:rFonts w:ascii="David" w:hAnsi="David" w:cs="David"/>
-          <w:sz w:val="24"/>
-          <w:szCs w:val="24"/>
-          <w:lang w:val="en-US"/>
-        </w:rPr>
-        <w:t xml:space="preserve"> min</w:t>
+        <w:t>eapNode min</w:t>
       </w:r>
       <w:r>
         <w:rPr>
@@ -484,7 +465,6 @@
           <w:lang w:val="en-US"/>
         </w:rPr>
       </w:pPr>
-      <w:proofErr w:type="spellStart"/>
       <w:r>
         <w:rPr>
           <w:rFonts w:ascii="David" w:hAnsi="David" w:cs="David"/>
@@ -492,17 +472,7 @@
           <w:szCs w:val="24"/>
           <w:lang w:val="en-US"/>
         </w:rPr>
-        <w:t>HeapNode</w:t>
-      </w:r>
-      <w:proofErr w:type="spellEnd"/>
-      <w:r>
-        <w:rPr>
-          <w:rFonts w:ascii="David" w:hAnsi="David" w:cs="David"/>
-          <w:sz w:val="24"/>
-          <w:szCs w:val="24"/>
-          <w:lang w:val="en-US"/>
-        </w:rPr>
-        <w:t xml:space="preserve"> first</w:t>
+        <w:t>HeapNode first</w:t>
       </w:r>
       <w:r>
         <w:rPr>
@@ -689,7 +659,6 @@
         </w:rPr>
         <w:t xml:space="preserve">מתודות </w:t>
       </w:r>
-      <w:proofErr w:type="spellStart"/>
       <w:r>
         <w:rPr>
           <w:rFonts w:ascii="David" w:hAnsi="David" w:cs="David"/>
@@ -702,7 +671,6 @@
         </w:rPr>
         <w:t>FibonacciHeap</w:t>
       </w:r>
-      <w:proofErr w:type="spellEnd"/>
     </w:p>
     <w:p>
       <w:pPr>
@@ -718,7 +686,6 @@
           <w:lang w:val="en-US"/>
         </w:rPr>
       </w:pPr>
-      <w:proofErr w:type="spellStart"/>
       <w:r>
         <w:rPr>
           <w:rFonts w:ascii="David" w:hAnsi="David" w:cs="David"/>
@@ -731,7 +698,6 @@
         </w:rPr>
         <w:t>FibonacciHeap</w:t>
       </w:r>
-      <w:proofErr w:type="spellEnd"/>
       <w:r>
         <w:rPr>
           <w:rFonts w:ascii="David" w:hAnsi="David" w:cs="David" w:hint="cs"/>
@@ -955,7 +921,6 @@
           <w:lang w:val="en-US"/>
         </w:rPr>
       </w:pPr>
-      <w:proofErr w:type="spellStart"/>
       <w:r>
         <w:rPr>
           <w:rFonts w:ascii="David" w:eastAsiaTheme="minorEastAsia" w:hAnsi="David" w:cs="David"/>
@@ -966,20 +931,7 @@
           <w:u w:val="single"/>
           <w:lang w:val="en-US"/>
         </w:rPr>
-        <w:t>isEmpty</w:t>
-      </w:r>
-      <w:proofErr w:type="spellEnd"/>
-      <w:r>
-        <w:rPr>
-          <w:rFonts w:ascii="David" w:eastAsiaTheme="minorEastAsia" w:hAnsi="David" w:cs="David"/>
-          <w:b/>
-          <w:bCs/>
-          <w:sz w:val="24"/>
-          <w:szCs w:val="24"/>
-          <w:u w:val="single"/>
-          <w:lang w:val="en-US"/>
-        </w:rPr>
-        <w:t>()</w:t>
+        <w:t>isEmpty()</w:t>
       </w:r>
     </w:p>
     <w:p>
@@ -1337,7 +1289,6 @@
           <w:lang w:val="en-US"/>
         </w:rPr>
       </w:pPr>
-      <w:proofErr w:type="spellStart"/>
       <w:r>
         <w:rPr>
           <w:rFonts w:ascii="David" w:eastAsiaTheme="minorEastAsia" w:hAnsi="David" w:cs="David"/>
@@ -1348,46 +1299,7 @@
           <w:u w:val="single"/>
           <w:lang w:val="en-US"/>
         </w:rPr>
-        <w:t>InsertTree</w:t>
-      </w:r>
-      <w:proofErr w:type="spellEnd"/>
-      <w:r>
-        <w:rPr>
-          <w:rFonts w:ascii="David" w:eastAsiaTheme="minorEastAsia" w:hAnsi="David" w:cs="David"/>
-          <w:b/>
-          <w:bCs/>
-          <w:sz w:val="24"/>
-          <w:szCs w:val="24"/>
-          <w:u w:val="single"/>
-          <w:lang w:val="en-US"/>
-        </w:rPr>
-        <w:t>(</w:t>
-      </w:r>
-      <w:proofErr w:type="spellStart"/>
-      <w:r>
-        <w:rPr>
-          <w:rFonts w:ascii="David" w:eastAsiaTheme="minorEastAsia" w:hAnsi="David" w:cs="David"/>
-          <w:b/>
-          <w:bCs/>
-          <w:sz w:val="24"/>
-          <w:szCs w:val="24"/>
-          <w:u w:val="single"/>
-          <w:lang w:val="en-US"/>
-        </w:rPr>
-        <w:t>HeapNode</w:t>
-      </w:r>
-      <w:proofErr w:type="spellEnd"/>
-      <w:r>
-        <w:rPr>
-          <w:rFonts w:ascii="David" w:eastAsiaTheme="minorEastAsia" w:hAnsi="David" w:cs="David"/>
-          <w:b/>
-          <w:bCs/>
-          <w:sz w:val="24"/>
-          <w:szCs w:val="24"/>
-          <w:u w:val="single"/>
-          <w:lang w:val="en-US"/>
-        </w:rPr>
-        <w:t xml:space="preserve"> x)</w:t>
+        <w:t>InsertTree(HeapNode x)</w:t>
       </w:r>
       <w:r>
         <w:rPr>
@@ -1740,59 +1652,7 @@
           <w:u w:val="single"/>
           <w:lang w:val="en-US"/>
         </w:rPr>
-        <w:t>Link(</w:t>
-      </w:r>
-      <w:proofErr w:type="spellStart"/>
-      <w:r>
-        <w:rPr>
-          <w:rFonts w:ascii="David" w:eastAsiaTheme="minorEastAsia" w:hAnsi="David" w:cs="David"/>
-          <w:b/>
-          <w:bCs/>
-          <w:sz w:val="24"/>
-          <w:szCs w:val="24"/>
-          <w:u w:val="single"/>
-          <w:lang w:val="en-US"/>
-        </w:rPr>
-        <w:t>HeapNode</w:t>
-      </w:r>
-      <w:proofErr w:type="spellEnd"/>
-      <w:r>
-        <w:rPr>
-          <w:rFonts w:ascii="David" w:eastAsiaTheme="minorEastAsia" w:hAnsi="David" w:cs="David"/>
-          <w:b/>
-          <w:bCs/>
-          <w:sz w:val="24"/>
-          <w:szCs w:val="24"/>
-          <w:u w:val="single"/>
-          <w:lang w:val="en-US"/>
-        </w:rPr>
-        <w:t xml:space="preserve"> x, </w:t>
-      </w:r>
-      <w:proofErr w:type="spellStart"/>
-      <w:r>
-        <w:rPr>
-          <w:rFonts w:ascii="David" w:eastAsiaTheme="minorEastAsia" w:hAnsi="David" w:cs="David"/>
-          <w:b/>
-          <w:bCs/>
-          <w:sz w:val="24"/>
-          <w:szCs w:val="24"/>
-          <w:u w:val="single"/>
-          <w:lang w:val="en-US"/>
-        </w:rPr>
-        <w:t>HeapNode</w:t>
-      </w:r>
-      <w:proofErr w:type="spellEnd"/>
-      <w:r>
-        <w:rPr>
-          <w:rFonts w:ascii="David" w:eastAsiaTheme="minorEastAsia" w:hAnsi="David" w:cs="David"/>
-          <w:b/>
-          <w:bCs/>
-          <w:sz w:val="24"/>
-          <w:szCs w:val="24"/>
-          <w:u w:val="single"/>
-          <w:lang w:val="en-US"/>
-        </w:rPr>
-        <w:t xml:space="preserve"> y)</w:t>
+        <w:t>Link(HeapNode x, HeapNode y)</w:t>
       </w:r>
       <w:r>
         <w:rPr>
@@ -1962,7 +1822,6 @@
           <w:lang w:val="en-US"/>
         </w:rPr>
       </w:pPr>
-      <w:proofErr w:type="spellStart"/>
       <w:r>
         <w:rPr>
           <w:rFonts w:ascii="David" w:eastAsiaTheme="minorEastAsia" w:hAnsi="David" w:cs="David"/>
@@ -1973,24 +1832,24 @@
           <w:u w:val="single"/>
           <w:lang w:val="en-US"/>
         </w:rPr>
-        <w:t>ClearHeap</w:t>
-      </w:r>
-      <w:proofErr w:type="spellEnd"/>
-      <w:r>
-        <w:rPr>
-          <w:rFonts w:ascii="David" w:eastAsiaTheme="minorEastAsia" w:hAnsi="David" w:cs="David"/>
+        <w:t>ClearHeap()</w:t>
+      </w:r>
+      <w:r>
+        <w:rPr>
+          <w:rFonts w:ascii="David" w:eastAsiaTheme="minorEastAsia" w:hAnsi="David" w:cs="David" w:hint="cs"/>
           <w:b/>
           <w:bCs/>
           <w:sz w:val="24"/>
           <w:szCs w:val="24"/>
           <w:u w:val="single"/>
-          <w:lang w:val="en-US"/>
-        </w:rPr>
-        <w:t>()</w:t>
-      </w:r>
-      <w:r>
-        <w:rPr>
-          <w:rFonts w:ascii="David" w:eastAsiaTheme="minorEastAsia" w:hAnsi="David" w:cs="David" w:hint="cs"/>
+          <w:rtl/>
+          <w:lang w:val="en-US"/>
+        </w:rPr>
+        <w:t xml:space="preserve"> </w:t>
+      </w:r>
+      <w:r>
+        <w:rPr>
+          <w:rFonts w:ascii="David" w:eastAsiaTheme="minorEastAsia" w:hAnsi="David" w:cs="David"/>
           <w:b/>
           <w:bCs/>
           <w:sz w:val="24"/>
@@ -1999,11 +1858,11 @@
           <w:rtl/>
           <w:lang w:val="en-US"/>
         </w:rPr>
-        <w:t xml:space="preserve"> </w:t>
-      </w:r>
-      <w:r>
-        <w:rPr>
-          <w:rFonts w:ascii="David" w:eastAsiaTheme="minorEastAsia" w:hAnsi="David" w:cs="David"/>
+        <w:t>–</w:t>
+      </w:r>
+      <w:r>
+        <w:rPr>
+          <w:rFonts w:ascii="David" w:eastAsiaTheme="minorEastAsia" w:hAnsi="David" w:cs="David" w:hint="cs"/>
           <w:b/>
           <w:bCs/>
           <w:sz w:val="24"/>
@@ -2012,19 +1871,6 @@
           <w:rtl/>
           <w:lang w:val="en-US"/>
         </w:rPr>
-        <w:t>–</w:t>
-      </w:r>
-      <w:r>
-        <w:rPr>
-          <w:rFonts w:ascii="David" w:eastAsiaTheme="minorEastAsia" w:hAnsi="David" w:cs="David" w:hint="cs"/>
-          <w:b/>
-          <w:bCs/>
-          <w:sz w:val="24"/>
-          <w:szCs w:val="24"/>
-          <w:u w:val="single"/>
-          <w:rtl/>
-          <w:lang w:val="en-US"/>
-        </w:rPr>
         <w:t xml:space="preserve"> מתודת עזר</w:t>
       </w:r>
     </w:p>
@@ -2050,7 +1896,6 @@
         </w:rPr>
         <w:t xml:space="preserve">המתודה מנקה את ערכי השדות של הערימה (לצורך הכנסה ממתודת </w:t>
       </w:r>
-      <w:proofErr w:type="spellStart"/>
       <w:r>
         <w:rPr>
           <w:rFonts w:ascii="David" w:eastAsiaTheme="minorEastAsia" w:hAnsi="David" w:cs="David"/>
@@ -2060,7 +1905,6 @@
         </w:rPr>
         <w:t>fromBuckets</w:t>
       </w:r>
-      <w:proofErr w:type="spellEnd"/>
       <w:r>
         <w:rPr>
           <w:rFonts w:ascii="David" w:eastAsiaTheme="minorEastAsia" w:hAnsi="David" w:cs="David" w:hint="cs"/>
@@ -2181,7 +2025,6 @@
           <w:lang w:val="en-US"/>
         </w:rPr>
       </w:pPr>
-      <w:proofErr w:type="spellStart"/>
       <w:r>
         <w:rPr>
           <w:rFonts w:ascii="David" w:eastAsiaTheme="minorEastAsia" w:hAnsi="David" w:cs="David"/>
@@ -2192,20 +2035,7 @@
           <w:u w:val="single"/>
           <w:lang w:val="en-US"/>
         </w:rPr>
-        <w:t>ToBuckets</w:t>
-      </w:r>
-      <w:proofErr w:type="spellEnd"/>
-      <w:r>
-        <w:rPr>
-          <w:rFonts w:ascii="David" w:eastAsiaTheme="minorEastAsia" w:hAnsi="David" w:cs="David"/>
-          <w:b/>
-          <w:bCs/>
-          <w:sz w:val="24"/>
-          <w:szCs w:val="24"/>
-          <w:u w:val="single"/>
-          <w:lang w:val="en-US"/>
-        </w:rPr>
-        <w:t>()</w:t>
+        <w:t>ToBuckets()</w:t>
       </w:r>
       <w:r>
         <w:rPr>
@@ -2544,7 +2374,6 @@
           <w:lang w:val="en-US"/>
         </w:rPr>
       </w:pPr>
-      <w:proofErr w:type="spellStart"/>
       <w:r>
         <w:rPr>
           <w:rFonts w:ascii="David" w:eastAsiaTheme="minorEastAsia" w:hAnsi="David" w:cs="David"/>
@@ -2555,22 +2384,21 @@
           <w:u w:val="single"/>
           <w:lang w:val="en-US"/>
         </w:rPr>
-        <w:t>FromBuckets</w:t>
-      </w:r>
-      <w:proofErr w:type="spellEnd"/>
-      <w:r>
-        <w:rPr>
-          <w:rFonts w:ascii="David" w:eastAsiaTheme="minorEastAsia" w:hAnsi="David" w:cs="David"/>
+        <w:t>FromBuckets(HeapNode[] B)</w:t>
+      </w:r>
+      <w:r>
+        <w:rPr>
+          <w:rFonts w:ascii="David" w:eastAsiaTheme="minorEastAsia" w:hAnsi="David" w:cs="David" w:hint="cs"/>
           <w:b/>
           <w:bCs/>
           <w:sz w:val="24"/>
           <w:szCs w:val="24"/>
           <w:u w:val="single"/>
-          <w:lang w:val="en-US"/>
-        </w:rPr>
-        <w:t>(</w:t>
-      </w:r>
-      <w:proofErr w:type="spellStart"/>
+          <w:rtl/>
+          <w:lang w:val="en-US"/>
+        </w:rPr>
+        <w:t xml:space="preserve"> </w:t>
+      </w:r>
       <w:r>
         <w:rPr>
           <w:rFonts w:ascii="David" w:eastAsiaTheme="minorEastAsia" w:hAnsi="David" w:cs="David"/>
@@ -2579,57 +2407,19 @@
           <w:sz w:val="24"/>
           <w:szCs w:val="24"/>
           <w:u w:val="single"/>
-          <w:lang w:val="en-US"/>
-        </w:rPr>
-        <w:t>HeapNode</w:t>
-      </w:r>
-      <w:proofErr w:type="spellEnd"/>
-      <w:r>
-        <w:rPr>
-          <w:rFonts w:ascii="David" w:eastAsiaTheme="minorEastAsia" w:hAnsi="David" w:cs="David"/>
+          <w:rtl/>
+          <w:lang w:val="en-US"/>
+        </w:rPr>
+        <w:t>–</w:t>
+      </w:r>
+      <w:r>
+        <w:rPr>
+          <w:rFonts w:ascii="David" w:eastAsiaTheme="minorEastAsia" w:hAnsi="David" w:cs="David" w:hint="cs"/>
           <w:b/>
           <w:bCs/>
           <w:sz w:val="24"/>
           <w:szCs w:val="24"/>
           <w:u w:val="single"/>
-          <w:lang w:val="en-US"/>
-        </w:rPr>
-        <w:t>[] B)</w:t>
-      </w:r>
-      <w:r>
-        <w:rPr>
-          <w:rFonts w:ascii="David" w:eastAsiaTheme="minorEastAsia" w:hAnsi="David" w:cs="David" w:hint="cs"/>
-          <w:b/>
-          <w:bCs/>
-          <w:sz w:val="24"/>
-          <w:szCs w:val="24"/>
-          <w:u w:val="single"/>
-          <w:rtl/>
-          <w:lang w:val="en-US"/>
-        </w:rPr>
-        <w:t xml:space="preserve"> </w:t>
-      </w:r>
-      <w:r>
-        <w:rPr>
-          <w:rFonts w:ascii="David" w:eastAsiaTheme="minorEastAsia" w:hAnsi="David" w:cs="David"/>
-          <w:b/>
-          <w:bCs/>
-          <w:sz w:val="24"/>
-          <w:szCs w:val="24"/>
-          <w:u w:val="single"/>
-          <w:rtl/>
-          <w:lang w:val="en-US"/>
-        </w:rPr>
-        <w:t>–</w:t>
-      </w:r>
-      <w:r>
-        <w:rPr>
-          <w:rFonts w:ascii="David" w:eastAsiaTheme="minorEastAsia" w:hAnsi="David" w:cs="David" w:hint="cs"/>
-          <w:b/>
-          <w:bCs/>
-          <w:sz w:val="24"/>
-          <w:szCs w:val="24"/>
-          <w:u w:val="single"/>
           <w:rtl/>
           <w:lang w:val="en-US"/>
         </w:rPr>
@@ -2657,7 +2447,6 @@
         </w:rPr>
         <w:t xml:space="preserve">המתודה מקבלת מערך עצים אשר נוצרו ע"י מתודת </w:t>
       </w:r>
-      <w:proofErr w:type="spellStart"/>
       <w:r>
         <w:rPr>
           <w:rFonts w:ascii="David" w:eastAsiaTheme="minorEastAsia" w:hAnsi="David" w:cs="David"/>
@@ -2667,7 +2456,6 @@
         </w:rPr>
         <w:t>ToBuckets</w:t>
       </w:r>
-      <w:proofErr w:type="spellEnd"/>
       <w:r>
         <w:rPr>
           <w:rFonts w:ascii="David" w:eastAsiaTheme="minorEastAsia" w:hAnsi="David" w:cs="David" w:hint="cs"/>
@@ -2701,7 +2489,6 @@
         </w:rPr>
         <w:t xml:space="preserve">המתודה מנקה את שדות הערימה באמצעות מתודת העזר </w:t>
       </w:r>
-      <w:proofErr w:type="spellStart"/>
       <w:r>
         <w:rPr>
           <w:rFonts w:ascii="David" w:eastAsiaTheme="minorEastAsia" w:hAnsi="David" w:cs="David"/>
@@ -2729,7 +2516,6 @@
         </w:rPr>
         <w:t>p</w:t>
       </w:r>
-      <w:proofErr w:type="spellEnd"/>
       <w:r>
         <w:rPr>
           <w:rFonts w:ascii="David" w:eastAsiaTheme="minorEastAsia" w:hAnsi="David" w:cs="David" w:hint="cs"/>
@@ -2740,7 +2526,6 @@
         </w:rPr>
         <w:t xml:space="preserve">, עוברת על המערך ומכניסה את העצים לערימה באמצעות מתודת העזר </w:t>
       </w:r>
-      <w:proofErr w:type="spellStart"/>
       <w:r>
         <w:rPr>
           <w:rFonts w:ascii="David" w:eastAsiaTheme="minorEastAsia" w:hAnsi="David" w:cs="David"/>
@@ -2750,7 +2535,6 @@
         </w:rPr>
         <w:t>insertTree</w:t>
       </w:r>
-      <w:proofErr w:type="spellEnd"/>
       <w:r>
         <w:rPr>
           <w:rFonts w:ascii="David" w:eastAsiaTheme="minorEastAsia" w:hAnsi="David" w:cs="David" w:hint="cs"/>
@@ -3090,7 +2874,6 @@
         </w:rPr>
         <w:t xml:space="preserve">המתודה קוראת למתודות העזר </w:t>
       </w:r>
-      <w:proofErr w:type="spellStart"/>
       <w:r>
         <w:rPr>
           <w:rFonts w:ascii="David" w:eastAsiaTheme="minorEastAsia" w:hAnsi="David" w:cs="David"/>
@@ -3100,7 +2883,6 @@
         </w:rPr>
         <w:t>toBuckets</w:t>
       </w:r>
-      <w:proofErr w:type="spellEnd"/>
       <w:r>
         <w:rPr>
           <w:rFonts w:ascii="David" w:eastAsiaTheme="minorEastAsia" w:hAnsi="David" w:cs="David" w:hint="cs"/>
@@ -3111,7 +2893,6 @@
         </w:rPr>
         <w:t xml:space="preserve"> ו-</w:t>
       </w:r>
-      <w:proofErr w:type="spellStart"/>
       <w:r>
         <w:rPr>
           <w:rFonts w:ascii="David" w:eastAsiaTheme="minorEastAsia" w:hAnsi="David" w:cs="David"/>
@@ -3121,7 +2902,6 @@
         </w:rPr>
         <w:t>FromBuckets</w:t>
       </w:r>
-      <w:proofErr w:type="spellEnd"/>
       <w:r>
         <w:rPr>
           <w:rFonts w:ascii="David" w:eastAsiaTheme="minorEastAsia" w:hAnsi="David" w:cs="David" w:hint="cs"/>
@@ -3335,7 +3115,6 @@
           <w:lang w:val="en-US"/>
         </w:rPr>
       </w:pPr>
-      <w:proofErr w:type="spellStart"/>
       <w:r>
         <w:rPr>
           <w:rFonts w:ascii="David" w:eastAsiaTheme="minorEastAsia" w:hAnsi="David" w:cs="David"/>
@@ -3346,24 +3125,24 @@
           <w:u w:val="single"/>
           <w:lang w:val="en-US"/>
         </w:rPr>
-        <w:t>removeMin</w:t>
-      </w:r>
-      <w:proofErr w:type="spellEnd"/>
-      <w:r>
-        <w:rPr>
-          <w:rFonts w:ascii="David" w:eastAsiaTheme="minorEastAsia" w:hAnsi="David" w:cs="David"/>
+        <w:t>removeMin()</w:t>
+      </w:r>
+      <w:r>
+        <w:rPr>
+          <w:rFonts w:ascii="David" w:eastAsiaTheme="minorEastAsia" w:hAnsi="David" w:cs="David" w:hint="cs"/>
           <w:b/>
           <w:bCs/>
           <w:sz w:val="24"/>
           <w:szCs w:val="24"/>
           <w:u w:val="single"/>
-          <w:lang w:val="en-US"/>
-        </w:rPr>
-        <w:t>()</w:t>
-      </w:r>
-      <w:r>
-        <w:rPr>
-          <w:rFonts w:ascii="David" w:eastAsiaTheme="minorEastAsia" w:hAnsi="David" w:cs="David" w:hint="cs"/>
+          <w:rtl/>
+          <w:lang w:val="en-US"/>
+        </w:rPr>
+        <w:t xml:space="preserve"> </w:t>
+      </w:r>
+      <w:r>
+        <w:rPr>
+          <w:rFonts w:ascii="David" w:eastAsiaTheme="minorEastAsia" w:hAnsi="David" w:cs="David"/>
           <w:b/>
           <w:bCs/>
           <w:sz w:val="24"/>
@@ -3372,11 +3151,11 @@
           <w:rtl/>
           <w:lang w:val="en-US"/>
         </w:rPr>
-        <w:t xml:space="preserve"> </w:t>
-      </w:r>
-      <w:r>
-        <w:rPr>
-          <w:rFonts w:ascii="David" w:eastAsiaTheme="minorEastAsia" w:hAnsi="David" w:cs="David"/>
+        <w:t>–</w:t>
+      </w:r>
+      <w:r>
+        <w:rPr>
+          <w:rFonts w:ascii="David" w:eastAsiaTheme="minorEastAsia" w:hAnsi="David" w:cs="David" w:hint="cs"/>
           <w:b/>
           <w:bCs/>
           <w:sz w:val="24"/>
@@ -3385,19 +3164,6 @@
           <w:rtl/>
           <w:lang w:val="en-US"/>
         </w:rPr>
-        <w:t>–</w:t>
-      </w:r>
-      <w:r>
-        <w:rPr>
-          <w:rFonts w:ascii="David" w:eastAsiaTheme="minorEastAsia" w:hAnsi="David" w:cs="David" w:hint="cs"/>
-          <w:b/>
-          <w:bCs/>
-          <w:sz w:val="24"/>
-          <w:szCs w:val="24"/>
-          <w:u w:val="single"/>
-          <w:rtl/>
-          <w:lang w:val="en-US"/>
-        </w:rPr>
         <w:t xml:space="preserve"> מתודת עזר</w:t>
       </w:r>
     </w:p>
@@ -3507,7 +3273,6 @@
         </w:rPr>
         <w:t>(יעודכן לצומת הנכון לאחר קריאה ל-</w:t>
       </w:r>
-      <w:proofErr w:type="spellStart"/>
       <w:r>
         <w:rPr>
           <w:rFonts w:ascii="David" w:eastAsiaTheme="minorEastAsia" w:hAnsi="David" w:cs="David"/>
@@ -3517,7 +3282,6 @@
         </w:rPr>
         <w:t>updateMin</w:t>
       </w:r>
-      <w:proofErr w:type="spellEnd"/>
       <w:r>
         <w:rPr>
           <w:rFonts w:ascii="David" w:eastAsiaTheme="minorEastAsia" w:hAnsi="David" w:cs="David" w:hint="cs"/>
@@ -3561,7 +3325,6 @@
         </w:rPr>
         <w:t>מעדכנת את ערך השדה של הערימה החדשה לצומת הראשון (יעודכן גם כן לאחר קריאה ל-</w:t>
       </w:r>
-      <w:proofErr w:type="spellStart"/>
       <w:r>
         <w:rPr>
           <w:rFonts w:ascii="David" w:eastAsiaTheme="minorEastAsia" w:hAnsi="David" w:cs="David"/>
@@ -3571,7 +3334,6 @@
         </w:rPr>
         <w:t>updateMin</w:t>
       </w:r>
-      <w:proofErr w:type="spellEnd"/>
       <w:r>
         <w:rPr>
           <w:rFonts w:ascii="David" w:eastAsiaTheme="minorEastAsia" w:hAnsi="David" w:cs="David" w:hint="cs"/>
@@ -3678,7 +3440,6 @@
           <w:lang w:val="en-US"/>
         </w:rPr>
       </w:pPr>
-      <w:proofErr w:type="spellStart"/>
       <w:r>
         <w:rPr>
           <w:rFonts w:ascii="David" w:eastAsiaTheme="minorEastAsia" w:hAnsi="David" w:cs="David"/>
@@ -3689,20 +3450,7 @@
           <w:u w:val="single"/>
           <w:lang w:val="en-US"/>
         </w:rPr>
-        <w:t>updateMin</w:t>
-      </w:r>
-      <w:proofErr w:type="spellEnd"/>
-      <w:r>
-        <w:rPr>
-          <w:rFonts w:ascii="David" w:eastAsiaTheme="minorEastAsia" w:hAnsi="David" w:cs="David"/>
-          <w:b/>
-          <w:bCs/>
-          <w:sz w:val="24"/>
-          <w:szCs w:val="24"/>
-          <w:u w:val="single"/>
-          <w:lang w:val="en-US"/>
-        </w:rPr>
-        <w:t>()</w:t>
+        <w:t>updateMin()</w:t>
       </w:r>
       <w:r>
         <w:rPr>
@@ -4035,7 +3783,6 @@
           <w:lang w:val="en-US"/>
         </w:rPr>
       </w:pPr>
-      <w:proofErr w:type="spellStart"/>
       <w:r>
         <w:rPr>
           <w:rFonts w:ascii="David" w:eastAsiaTheme="minorEastAsia" w:hAnsi="David" w:cs="David"/>
@@ -4046,20 +3793,7 @@
           <w:u w:val="single"/>
           <w:lang w:val="en-US"/>
         </w:rPr>
-        <w:t>deleteMin</w:t>
-      </w:r>
-      <w:proofErr w:type="spellEnd"/>
-      <w:r>
-        <w:rPr>
-          <w:rFonts w:ascii="David" w:eastAsiaTheme="minorEastAsia" w:hAnsi="David" w:cs="David"/>
-          <w:b/>
-          <w:bCs/>
-          <w:sz w:val="24"/>
-          <w:szCs w:val="24"/>
-          <w:u w:val="single"/>
-          <w:lang w:val="en-US"/>
-        </w:rPr>
-        <w:t>()</w:t>
+        <w:t>deleteMin()</w:t>
       </w:r>
     </w:p>
     <w:p>
@@ -4094,7 +3828,6 @@
         </w:rPr>
         <w:t xml:space="preserve">קוראת למתודות העזר </w:t>
       </w:r>
-      <w:proofErr w:type="spellStart"/>
       <w:r>
         <w:rPr>
           <w:rFonts w:ascii="David" w:eastAsiaTheme="minorEastAsia" w:hAnsi="David" w:cs="David"/>
@@ -4104,7 +3837,6 @@
         </w:rPr>
         <w:t>removeMin</w:t>
       </w:r>
-      <w:proofErr w:type="spellEnd"/>
       <w:r>
         <w:rPr>
           <w:rFonts w:ascii="David" w:eastAsiaTheme="minorEastAsia" w:hAnsi="David" w:cs="David" w:hint="cs"/>
@@ -4153,7 +3885,6 @@
         </w:rPr>
         <w:t xml:space="preserve">, </w:t>
       </w:r>
-      <w:proofErr w:type="spellStart"/>
       <w:r>
         <w:rPr>
           <w:rFonts w:ascii="David" w:eastAsiaTheme="minorEastAsia" w:hAnsi="David" w:cs="David"/>
@@ -4163,7 +3894,6 @@
         </w:rPr>
         <w:t>updateMin</w:t>
       </w:r>
-      <w:proofErr w:type="spellEnd"/>
       <w:r>
         <w:rPr>
           <w:rFonts w:ascii="David" w:eastAsiaTheme="minorEastAsia" w:hAnsi="David" w:cs="David" w:hint="cs"/>
@@ -4173,48 +3903,6 @@
           <w:lang w:val="en-US"/>
         </w:rPr>
         <w:t xml:space="preserve"> בזו אחר זו.</w:t>
-      </w:r>
-    </w:p>
-    <w:p>
-      <w:pPr>
-        <w:bidi/>
-        <w:spacing w:line="276" w:lineRule="auto"/>
-        <w:rPr>
-          <w:rFonts w:ascii="David" w:eastAsiaTheme="minorEastAsia" w:hAnsi="David" w:cs="David"/>
-          <w:sz w:val="24"/>
-          <w:szCs w:val="24"/>
-          <w:rtl/>
-          <w:lang w:val="en-US"/>
-        </w:rPr>
-      </w:pPr>
-      <w:r>
-        <w:rPr>
-          <w:rFonts w:ascii="David" w:eastAsiaTheme="minorEastAsia" w:hAnsi="David" w:cs="David" w:hint="cs"/>
-          <w:sz w:val="24"/>
-          <w:szCs w:val="24"/>
-          <w:rtl/>
-          <w:lang w:val="en-US"/>
-        </w:rPr>
-        <w:t>המתודה מקטינה את ערך שדה ה-</w:t>
-      </w:r>
-      <w:r>
-        <w:rPr>
-          <w:rFonts w:ascii="David" w:eastAsiaTheme="minorEastAsia" w:hAnsi="David" w:cs="David"/>
-          <w:sz w:val="24"/>
-          <w:szCs w:val="24"/>
-          <w:lang w:val="en-US"/>
-        </w:rPr>
-        <w:t>size</w:t>
-      </w:r>
-      <w:r>
-        <w:rPr>
-          <w:rFonts w:ascii="David" w:eastAsiaTheme="minorEastAsia" w:hAnsi="David" w:cs="David" w:hint="cs"/>
-          <w:sz w:val="24"/>
-          <w:szCs w:val="24"/>
-          <w:rtl/>
-          <w:lang w:val="en-US"/>
-        </w:rPr>
-        <w:t xml:space="preserve"> של הערימה ב-1.</w:t>
       </w:r>
     </w:p>
     <w:p>
@@ -4417,7 +4105,6 @@
           <w:lang w:val="en-US"/>
         </w:rPr>
       </w:pPr>
-      <w:proofErr w:type="spellStart"/>
       <w:r>
         <w:rPr>
           <w:rFonts w:ascii="David" w:eastAsiaTheme="minorEastAsia" w:hAnsi="David" w:cs="David"/>
@@ -4428,20 +4115,7 @@
           <w:u w:val="single"/>
           <w:lang w:val="en-US"/>
         </w:rPr>
-        <w:t>findMin</w:t>
-      </w:r>
-      <w:proofErr w:type="spellEnd"/>
-      <w:r>
-        <w:rPr>
-          <w:rFonts w:ascii="David" w:eastAsiaTheme="minorEastAsia" w:hAnsi="David" w:cs="David"/>
-          <w:b/>
-          <w:bCs/>
-          <w:sz w:val="24"/>
-          <w:szCs w:val="24"/>
-          <w:u w:val="single"/>
-          <w:lang w:val="en-US"/>
-        </w:rPr>
-        <w:t>()</w:t>
+        <w:t>findMin()</w:t>
       </w:r>
     </w:p>
     <w:p>
@@ -4874,7 +4548,6 @@
           <w:lang w:val="en-US"/>
         </w:rPr>
       </w:pPr>
-      <w:proofErr w:type="spellStart"/>
       <w:r>
         <w:rPr>
           <w:rFonts w:ascii="David" w:eastAsiaTheme="minorEastAsia" w:hAnsi="David" w:cs="David"/>
@@ -4886,10 +4559,27 @@
           <w:u w:val="single"/>
           <w:lang w:val="en-US"/>
         </w:rPr>
-        <w:t>countersRep</w:t>
-      </w:r>
-      <w:proofErr w:type="spellEnd"/>
-      <w:r>
+        <w:t>countersRep()</w:t>
+      </w:r>
+    </w:p>
+    <w:p>
+      <w:pPr>
+        <w:bidi/>
+        <w:spacing w:line="276" w:lineRule="auto"/>
+        <w:rPr>
+          <w:rFonts w:ascii="David" w:eastAsiaTheme="minorEastAsia" w:hAnsi="David" w:cs="David"/>
+          <w:i/>
+          <w:sz w:val="24"/>
+          <w:szCs w:val="24"/>
+          <w:rtl/>
+          <w:lang w:val="en-US"/>
+        </w:rPr>
+      </w:pPr>
+    </w:p>
+    <w:p>
+      <w:pPr>
+        <w:bidi/>
+        <w:spacing w:line="276" w:lineRule="auto"/>
         <w:rPr>
           <w:rFonts w:ascii="David" w:eastAsiaTheme="minorEastAsia" w:hAnsi="David" w:cs="David"/>
           <w:b/>
@@ -4898,29 +4588,11 @@
           <w:sz w:val="24"/>
           <w:szCs w:val="24"/>
           <w:u w:val="single"/>
-          <w:lang w:val="en-US"/>
-        </w:rPr>
-        <w:t>()</w:t>
-      </w:r>
-    </w:p>
-    <w:p>
-      <w:pPr>
-        <w:bidi/>
-        <w:spacing w:line="276" w:lineRule="auto"/>
-        <w:rPr>
-          <w:rFonts w:ascii="David" w:eastAsiaTheme="minorEastAsia" w:hAnsi="David" w:cs="David"/>
-          <w:i/>
-          <w:sz w:val="24"/>
-          <w:szCs w:val="24"/>
-          <w:rtl/>
-          <w:lang w:val="en-US"/>
-        </w:rPr>
-      </w:pPr>
-    </w:p>
-    <w:p>
-      <w:pPr>
-        <w:bidi/>
-        <w:spacing w:line="276" w:lineRule="auto"/>
+          <w:rtl/>
+          <w:lang w:val="en-US"/>
+        </w:rPr>
+      </w:pPr>
+      <w:r>
         <w:rPr>
           <w:rFonts w:ascii="David" w:eastAsiaTheme="minorEastAsia" w:hAnsi="David" w:cs="David"/>
           <w:b/>
@@ -4929,11 +4601,29 @@
           <w:sz w:val="24"/>
           <w:szCs w:val="24"/>
           <w:u w:val="single"/>
-          <w:rtl/>
-          <w:lang w:val="en-US"/>
-        </w:rPr>
-      </w:pPr>
-      <w:r>
+          <w:lang w:val="en-US"/>
+        </w:rPr>
+        <w:t>delete()</w:t>
+      </w:r>
+    </w:p>
+    <w:p>
+      <w:pPr>
+        <w:bidi/>
+        <w:spacing w:line="276" w:lineRule="auto"/>
+        <w:rPr>
+          <w:rFonts w:ascii="David" w:eastAsiaTheme="minorEastAsia" w:hAnsi="David" w:cs="David"/>
+          <w:i/>
+          <w:sz w:val="24"/>
+          <w:szCs w:val="24"/>
+          <w:rtl/>
+          <w:lang w:val="en-US"/>
+        </w:rPr>
+      </w:pPr>
+    </w:p>
+    <w:p>
+      <w:pPr>
+        <w:bidi/>
+        <w:spacing w:line="276" w:lineRule="auto"/>
         <w:rPr>
           <w:rFonts w:ascii="David" w:eastAsiaTheme="minorEastAsia" w:hAnsi="David" w:cs="David"/>
           <w:b/>
@@ -4942,29 +4632,11 @@
           <w:sz w:val="24"/>
           <w:szCs w:val="24"/>
           <w:u w:val="single"/>
-          <w:lang w:val="en-US"/>
-        </w:rPr>
-        <w:t>delete()</w:t>
-      </w:r>
-    </w:p>
-    <w:p>
-      <w:pPr>
-        <w:bidi/>
-        <w:spacing w:line="276" w:lineRule="auto"/>
-        <w:rPr>
-          <w:rFonts w:ascii="David" w:eastAsiaTheme="minorEastAsia" w:hAnsi="David" w:cs="David"/>
-          <w:i/>
-          <w:sz w:val="24"/>
-          <w:szCs w:val="24"/>
-          <w:rtl/>
-          <w:lang w:val="en-US"/>
-        </w:rPr>
-      </w:pPr>
-    </w:p>
-    <w:p>
-      <w:pPr>
-        <w:bidi/>
-        <w:spacing w:line="276" w:lineRule="auto"/>
+          <w:rtl/>
+          <w:lang w:val="en-US"/>
+        </w:rPr>
+      </w:pPr>
+      <w:r>
         <w:rPr>
           <w:rFonts w:ascii="David" w:eastAsiaTheme="minorEastAsia" w:hAnsi="David" w:cs="David"/>
           <w:b/>
@@ -4973,12 +4645,29 @@
           <w:sz w:val="24"/>
           <w:szCs w:val="24"/>
           <w:u w:val="single"/>
-          <w:rtl/>
-          <w:lang w:val="en-US"/>
-        </w:rPr>
-      </w:pPr>
-      <w:proofErr w:type="spellStart"/>
-      <w:r>
+          <w:lang w:val="en-US"/>
+        </w:rPr>
+        <w:t>decreaseKey(HeapNode x, int delta)</w:t>
+      </w:r>
+    </w:p>
+    <w:p>
+      <w:pPr>
+        <w:bidi/>
+        <w:spacing w:line="276" w:lineRule="auto"/>
+        <w:rPr>
+          <w:rFonts w:ascii="David" w:eastAsiaTheme="minorEastAsia" w:hAnsi="David" w:cs="David"/>
+          <w:i/>
+          <w:sz w:val="24"/>
+          <w:szCs w:val="24"/>
+          <w:rtl/>
+          <w:lang w:val="en-US"/>
+        </w:rPr>
+      </w:pPr>
+    </w:p>
+    <w:p>
+      <w:pPr>
+        <w:bidi/>
+        <w:spacing w:line="276" w:lineRule="auto"/>
         <w:rPr>
           <w:rFonts w:ascii="David" w:eastAsiaTheme="minorEastAsia" w:hAnsi="David" w:cs="David"/>
           <w:b/>
@@ -4987,11 +4676,10 @@
           <w:sz w:val="24"/>
           <w:szCs w:val="24"/>
           <w:u w:val="single"/>
-          <w:lang w:val="en-US"/>
-        </w:rPr>
-        <w:t>decreaseKey</w:t>
-      </w:r>
-      <w:proofErr w:type="spellEnd"/>
+          <w:rtl/>
+          <w:lang w:val="en-US"/>
+        </w:rPr>
+      </w:pPr>
       <w:r>
         <w:rPr>
           <w:rFonts w:ascii="David" w:eastAsiaTheme="minorEastAsia" w:hAnsi="David" w:cs="David"/>
@@ -5003,10 +4691,27 @@
           <w:u w:val="single"/>
           <w:lang w:val="en-US"/>
         </w:rPr>
-        <w:t>(</w:t>
-      </w:r>
-      <w:proofErr w:type="spellStart"/>
-      <w:r>
+        <w:t>potential()</w:t>
+      </w:r>
+    </w:p>
+    <w:p>
+      <w:pPr>
+        <w:bidi/>
+        <w:spacing w:line="276" w:lineRule="auto"/>
+        <w:rPr>
+          <w:rFonts w:ascii="David" w:eastAsiaTheme="minorEastAsia" w:hAnsi="David" w:cs="David"/>
+          <w:i/>
+          <w:sz w:val="24"/>
+          <w:szCs w:val="24"/>
+          <w:rtl/>
+          <w:lang w:val="en-US"/>
+        </w:rPr>
+      </w:pPr>
+    </w:p>
+    <w:p>
+      <w:pPr>
+        <w:bidi/>
+        <w:spacing w:line="276" w:lineRule="auto"/>
         <w:rPr>
           <w:rFonts w:ascii="David" w:eastAsiaTheme="minorEastAsia" w:hAnsi="David" w:cs="David"/>
           <w:b/>
@@ -5015,11 +4720,10 @@
           <w:sz w:val="24"/>
           <w:szCs w:val="24"/>
           <w:u w:val="single"/>
-          <w:lang w:val="en-US"/>
-        </w:rPr>
-        <w:t>HeapNode</w:t>
-      </w:r>
-      <w:proofErr w:type="spellEnd"/>
+          <w:rtl/>
+          <w:lang w:val="en-US"/>
+        </w:rPr>
+      </w:pPr>
       <w:r>
         <w:rPr>
           <w:rFonts w:ascii="David" w:eastAsiaTheme="minorEastAsia" w:hAnsi="David" w:cs="David"/>
@@ -5031,7 +4735,7 @@
           <w:u w:val="single"/>
           <w:lang w:val="en-US"/>
         </w:rPr>
-        <w:t xml:space="preserve"> x, int delta)</w:t>
+        <w:t>totalLinks()</w:t>
       </w:r>
     </w:p>
     <w:p>
@@ -5075,7 +4779,7 @@
           <w:u w:val="single"/>
           <w:lang w:val="en-US"/>
         </w:rPr>
-        <w:t>potential()</w:t>
+        <w:t>totalCuts()</w:t>
       </w:r>
     </w:p>
     <w:p>
@@ -5108,7 +4812,6 @@
           <w:lang w:val="en-US"/>
         </w:rPr>
       </w:pPr>
-      <w:proofErr w:type="spellStart"/>
       <w:r>
         <w:rPr>
           <w:rFonts w:ascii="David" w:eastAsiaTheme="minorEastAsia" w:hAnsi="David" w:cs="David"/>
@@ -5120,10 +4823,26 @@
           <w:u w:val="single"/>
           <w:lang w:val="en-US"/>
         </w:rPr>
-        <w:t>totalLinks</w:t>
-      </w:r>
-      <w:proofErr w:type="spellEnd"/>
-      <w:r>
+        <w:t>kMin(FibonacciHeap H, int k)</w:t>
+      </w:r>
+    </w:p>
+    <w:p>
+      <w:pPr>
+        <w:bidi/>
+        <w:spacing w:line="276" w:lineRule="auto"/>
+        <w:rPr>
+          <w:rFonts w:ascii="David" w:eastAsiaTheme="minorEastAsia" w:hAnsi="David" w:cs="David"/>
+          <w:i/>
+          <w:sz w:val="24"/>
+          <w:szCs w:val="24"/>
+          <w:lang w:val="en-US"/>
+        </w:rPr>
+      </w:pPr>
+    </w:p>
+    <w:p>
+      <w:pPr>
+        <w:bidi/>
+        <w:spacing w:line="276" w:lineRule="auto"/>
         <w:rPr>
           <w:rFonts w:ascii="David" w:eastAsiaTheme="minorEastAsia" w:hAnsi="David" w:cs="David"/>
           <w:b/>
@@ -5134,21 +4853,6 @@
           <w:u w:val="single"/>
           <w:lang w:val="en-US"/>
         </w:rPr>
-        <w:t>()</w:t>
-      </w:r>
-    </w:p>
-    <w:p>
-      <w:pPr>
-        <w:bidi/>
-        <w:spacing w:line="276" w:lineRule="auto"/>
-        <w:rPr>
-          <w:rFonts w:ascii="David" w:eastAsiaTheme="minorEastAsia" w:hAnsi="David" w:cs="David"/>
-          <w:i/>
-          <w:sz w:val="24"/>
-          <w:szCs w:val="24"/>
-          <w:rtl/>
-          <w:lang w:val="en-US"/>
-        </w:rPr>
       </w:pPr>
     </w:p>
     <w:p>
@@ -5163,52 +4867,98 @@
           <w:sz w:val="24"/>
           <w:szCs w:val="24"/>
           <w:u w:val="single"/>
-          <w:rtl/>
-          <w:lang w:val="en-US"/>
-        </w:rPr>
-      </w:pPr>
-      <w:proofErr w:type="spellStart"/>
-      <w:r>
+          <w:lang w:val="en-US"/>
+        </w:rPr>
+      </w:pPr>
+    </w:p>
+    <w:p>
+      <w:pPr>
         <w:rPr>
           <w:rFonts w:ascii="David" w:eastAsiaTheme="minorEastAsia" w:hAnsi="David" w:cs="David"/>
           <w:b/>
           <w:bCs/>
-          <w:iCs/>
-          <w:sz w:val="24"/>
-          <w:szCs w:val="24"/>
-          <w:u w:val="single"/>
-          <w:lang w:val="en-US"/>
-        </w:rPr>
-        <w:t>totalCuts</w:t>
-      </w:r>
-      <w:proofErr w:type="spellEnd"/>
+          <w:sz w:val="24"/>
+          <w:szCs w:val="24"/>
+          <w:lang w:val="en-US"/>
+        </w:rPr>
+      </w:pPr>
       <w:r>
         <w:rPr>
           <w:rFonts w:ascii="David" w:eastAsiaTheme="minorEastAsia" w:hAnsi="David" w:cs="David"/>
           <w:b/>
           <w:bCs/>
-          <w:iCs/>
-          <w:sz w:val="24"/>
-          <w:szCs w:val="24"/>
-          <w:u w:val="single"/>
-          <w:lang w:val="en-US"/>
-        </w:rPr>
-        <w:t>()</w:t>
+          <w:sz w:val="24"/>
+          <w:szCs w:val="24"/>
+          <w:lang w:val="en-US"/>
+        </w:rPr>
+        <w:br w:type="page"/>
       </w:r>
     </w:p>
     <w:p>
       <w:pPr>
+        <w:rPr>
+          <w:rFonts w:ascii="David" w:eastAsiaTheme="minorEastAsia" w:hAnsi="David" w:cs="David"/>
+          <w:b/>
+          <w:bCs/>
+          <w:sz w:val="24"/>
+          <w:szCs w:val="24"/>
+          <w:rtl/>
+          <w:lang w:val="en-US"/>
+        </w:rPr>
+      </w:pPr>
+    </w:p>
+    <w:p>
+      <w:pPr>
         <w:bidi/>
         <w:spacing w:line="276" w:lineRule="auto"/>
         <w:rPr>
           <w:rFonts w:ascii="David" w:eastAsiaTheme="minorEastAsia" w:hAnsi="David" w:cs="David"/>
-          <w:i/>
-          <w:sz w:val="24"/>
-          <w:szCs w:val="24"/>
-          <w:rtl/>
-          <w:lang w:val="en-US"/>
-        </w:rPr>
-      </w:pPr>
+          <w:b/>
+          <w:bCs/>
+          <w:sz w:val="24"/>
+          <w:szCs w:val="24"/>
+          <w:u w:val="single"/>
+          <w:rtl/>
+          <w:lang w:val="en-US"/>
+        </w:rPr>
+      </w:pPr>
+      <w:r>
+        <w:rPr>
+          <w:rFonts w:ascii="David" w:eastAsiaTheme="minorEastAsia" w:hAnsi="David" w:cs="David" w:hint="cs"/>
+          <w:b/>
+          <w:bCs/>
+          <w:sz w:val="24"/>
+          <w:szCs w:val="24"/>
+          <w:u w:val="single"/>
+          <w:rtl/>
+          <w:lang w:val="en-US"/>
+        </w:rPr>
+        <w:t xml:space="preserve">המחלקה </w:t>
+      </w:r>
+      <w:r>
+        <w:rPr>
+          <w:rFonts w:ascii="David" w:eastAsiaTheme="minorEastAsia" w:hAnsi="David" w:cs="David"/>
+          <w:b/>
+          <w:bCs/>
+          <w:sz w:val="24"/>
+          <w:szCs w:val="24"/>
+          <w:u w:val="single"/>
+          <w:lang w:val="en-US"/>
+        </w:rPr>
+        <w:t>Heap</w:t>
+      </w:r>
+      <w:r>
+        <w:rPr>
+          <w:rFonts w:ascii="David" w:eastAsiaTheme="minorEastAsia" w:hAnsi="David" w:cs="David"/>
+          <w:b/>
+          <w:bCs/>
+          <w:sz w:val="24"/>
+          <w:szCs w:val="24"/>
+          <w:u w:val="single"/>
+          <w:lang w:val="en-US"/>
+        </w:rPr>
+        <w:t>Node</w:t>
+      </w:r>
     </w:p>
     <w:p>
       <w:pPr>
@@ -5216,9 +4966,64 @@
         <w:spacing w:line="276" w:lineRule="auto"/>
         <w:rPr>
           <w:rFonts w:ascii="David" w:eastAsiaTheme="minorEastAsia" w:hAnsi="David" w:cs="David"/>
+          <w:sz w:val="24"/>
+          <w:szCs w:val="24"/>
+          <w:rtl/>
+          <w:lang w:val="en-US"/>
+        </w:rPr>
+      </w:pPr>
+      <w:r>
+        <w:rPr>
+          <w:rFonts w:ascii="David" w:eastAsiaTheme="minorEastAsia" w:hAnsi="David" w:cs="David" w:hint="cs"/>
+          <w:sz w:val="24"/>
+          <w:szCs w:val="24"/>
+          <w:rtl/>
+          <w:lang w:val="en-US"/>
+        </w:rPr>
+        <w:t xml:space="preserve">המחלקה מממשת צומת </w:t>
+      </w:r>
+      <w:r>
+        <w:rPr>
+          <w:rFonts w:ascii="David" w:eastAsiaTheme="minorEastAsia" w:hAnsi="David" w:cs="David" w:hint="cs"/>
+          <w:sz w:val="24"/>
+          <w:szCs w:val="24"/>
+          <w:rtl/>
+          <w:lang w:val="en-US"/>
+        </w:rPr>
+        <w:t>בערימת פיבונאצ'י לפי הנלמד בכיתה.</w:t>
+      </w:r>
+      <w:r>
+        <w:rPr>
+          <w:rFonts w:ascii="David" w:eastAsiaTheme="minorEastAsia" w:hAnsi="David" w:cs="David" w:hint="cs"/>
+          <w:sz w:val="24"/>
+          <w:szCs w:val="24"/>
+          <w:rtl/>
+          <w:lang w:val="en-US"/>
+        </w:rPr>
+        <w:t xml:space="preserve"> </w:t>
+      </w:r>
+    </w:p>
+    <w:p>
+      <w:pPr>
+        <w:bidi/>
+        <w:spacing w:line="276" w:lineRule="auto"/>
+        <w:rPr>
+          <w:rFonts w:ascii="David" w:eastAsiaTheme="minorEastAsia" w:hAnsi="David" w:cs="David"/>
+          <w:sz w:val="24"/>
+          <w:szCs w:val="24"/>
+          <w:rtl/>
+          <w:lang w:val="en-US"/>
+        </w:rPr>
+      </w:pPr>
+    </w:p>
+    <w:p>
+      <w:pPr>
+        <w:bidi/>
+        <w:spacing w:line="276" w:lineRule="auto"/>
+        <w:rPr>
+          <w:rFonts w:ascii="David" w:eastAsiaTheme="minorEastAsia" w:hAnsi="David" w:cs="David"/>
           <w:b/>
           <w:bCs/>
-          <w:iCs/>
           <w:sz w:val="24"/>
           <w:szCs w:val="24"/>
           <w:u w:val="single"/>
@@ -5226,310 +5031,43 @@
           <w:lang w:val="en-US"/>
         </w:rPr>
       </w:pPr>
-      <w:proofErr w:type="spellStart"/>
-      <w:r>
-        <w:rPr>
-          <w:rFonts w:ascii="David" w:eastAsiaTheme="minorEastAsia" w:hAnsi="David" w:cs="David"/>
+      <w:r>
+        <w:rPr>
+          <w:rFonts w:ascii="David" w:eastAsiaTheme="minorEastAsia" w:hAnsi="David" w:cs="David" w:hint="cs"/>
           <w:b/>
           <w:bCs/>
-          <w:iCs/>
           <w:sz w:val="24"/>
           <w:szCs w:val="24"/>
           <w:u w:val="single"/>
-          <w:lang w:val="en-US"/>
-        </w:rPr>
-        <w:t>kMin</w:t>
-      </w:r>
-      <w:proofErr w:type="spellEnd"/>
-      <w:r>
-        <w:rPr>
-          <w:rFonts w:ascii="David" w:eastAsiaTheme="minorEastAsia" w:hAnsi="David" w:cs="David"/>
+          <w:rtl/>
+          <w:lang w:val="en-US"/>
+        </w:rPr>
+        <w:t xml:space="preserve">שדות </w:t>
+      </w:r>
+      <w:r>
+        <w:rPr>
+          <w:rFonts w:ascii="David" w:eastAsiaTheme="minorEastAsia" w:hAnsi="David" w:cs="David" w:hint="cs"/>
           <w:b/>
           <w:bCs/>
-          <w:iCs/>
           <w:sz w:val="24"/>
           <w:szCs w:val="24"/>
           <w:u w:val="single"/>
           <w:lang w:val="en-US"/>
         </w:rPr>
-        <w:t>(</w:t>
-      </w:r>
-      <w:proofErr w:type="spellStart"/>
+        <w:t>H</w:t>
+      </w:r>
       <w:r>
         <w:rPr>
           <w:rFonts w:ascii="David" w:eastAsiaTheme="minorEastAsia" w:hAnsi="David" w:cs="David"/>
           <w:b/>
           <w:bCs/>
-          <w:iCs/>
           <w:sz w:val="24"/>
           <w:szCs w:val="24"/>
           <w:u w:val="single"/>
           <w:lang w:val="en-US"/>
         </w:rPr>
-        <w:t>FibonacciHeap</w:t>
-      </w:r>
-      <w:proofErr w:type="spellEnd"/>
-      <w:r>
-        <w:rPr>
-          <w:rFonts w:ascii="David" w:eastAsiaTheme="minorEastAsia" w:hAnsi="David" w:cs="David"/>
-          <w:b/>
-          <w:bCs/>
-          <w:iCs/>
-          <w:sz w:val="24"/>
-          <w:szCs w:val="24"/>
-          <w:u w:val="single"/>
-          <w:lang w:val="en-US"/>
-        </w:rPr>
-        <w:t xml:space="preserve"> H, int k)</w:t>
-      </w:r>
-    </w:p>
-    <w:p>
-      <w:pPr>
-        <w:bidi/>
-        <w:spacing w:line="276" w:lineRule="auto"/>
-        <w:rPr>
-          <w:rFonts w:ascii="David" w:eastAsiaTheme="minorEastAsia" w:hAnsi="David" w:cs="David"/>
-          <w:i/>
-          <w:sz w:val="24"/>
-          <w:szCs w:val="24"/>
-          <w:lang w:val="en-US"/>
-        </w:rPr>
-      </w:pPr>
-    </w:p>
-    <w:p>
-      <w:pPr>
-        <w:bidi/>
-        <w:spacing w:line="276" w:lineRule="auto"/>
-        <w:rPr>
-          <w:rFonts w:ascii="David" w:eastAsiaTheme="minorEastAsia" w:hAnsi="David" w:cs="David"/>
-          <w:b/>
-          <w:bCs/>
-          <w:iCs/>
-          <w:sz w:val="24"/>
-          <w:szCs w:val="24"/>
-          <w:u w:val="single"/>
-          <w:rtl/>
-          <w:lang w:val="en-US"/>
-        </w:rPr>
-      </w:pPr>
-    </w:p>
-    <w:p>
-      <w:pPr>
-        <w:bidi/>
-        <w:spacing w:line="276" w:lineRule="auto"/>
-        <w:rPr>
-          <w:rFonts w:ascii="David" w:eastAsiaTheme="minorEastAsia" w:hAnsi="David" w:cs="David"/>
-          <w:b/>
-          <w:bCs/>
-          <w:iCs/>
-          <w:sz w:val="24"/>
-          <w:szCs w:val="24"/>
-          <w:u w:val="single"/>
-          <w:lang w:val="en-US"/>
-        </w:rPr>
-      </w:pPr>
-    </w:p>
-    <w:p>
-      <w:pPr>
-        <w:rPr>
-          <w:rFonts w:ascii="David" w:eastAsiaTheme="minorEastAsia" w:hAnsi="David" w:cs="David"/>
-          <w:b/>
-          <w:bCs/>
-          <w:sz w:val="24"/>
-          <w:szCs w:val="24"/>
-          <w:lang w:val="en-US"/>
-        </w:rPr>
-      </w:pPr>
-      <w:r>
-        <w:rPr>
-          <w:rFonts w:ascii="David" w:eastAsiaTheme="minorEastAsia" w:hAnsi="David" w:cs="David"/>
-          <w:b/>
-          <w:bCs/>
-          <w:sz w:val="24"/>
-          <w:szCs w:val="24"/>
-          <w:lang w:val="en-US"/>
-        </w:rPr>
-        <w:br w:type="page"/>
-      </w:r>
-    </w:p>
-    <w:p>
-      <w:pPr>
-        <w:rPr>
-          <w:rFonts w:ascii="David" w:eastAsiaTheme="minorEastAsia" w:hAnsi="David" w:cs="David"/>
-          <w:b/>
-          <w:bCs/>
-          <w:sz w:val="24"/>
-          <w:szCs w:val="24"/>
-          <w:rtl/>
-          <w:lang w:val="en-US"/>
-        </w:rPr>
-      </w:pPr>
-    </w:p>
-    <w:p>
-      <w:pPr>
-        <w:bidi/>
-        <w:spacing w:line="276" w:lineRule="auto"/>
-        <w:rPr>
-          <w:rFonts w:ascii="David" w:eastAsiaTheme="minorEastAsia" w:hAnsi="David" w:cs="David"/>
-          <w:b/>
-          <w:bCs/>
-          <w:sz w:val="24"/>
-          <w:szCs w:val="24"/>
-          <w:u w:val="single"/>
-          <w:rtl/>
-          <w:lang w:val="en-US"/>
-        </w:rPr>
-      </w:pPr>
-      <w:r>
-        <w:rPr>
-          <w:rFonts w:ascii="David" w:eastAsiaTheme="minorEastAsia" w:hAnsi="David" w:cs="David" w:hint="cs"/>
-          <w:b/>
-          <w:bCs/>
-          <w:sz w:val="24"/>
-          <w:szCs w:val="24"/>
-          <w:u w:val="single"/>
-          <w:rtl/>
-          <w:lang w:val="en-US"/>
-        </w:rPr>
-        <w:t xml:space="preserve">המחלקה </w:t>
-      </w:r>
-      <w:proofErr w:type="spellStart"/>
-      <w:r>
-        <w:rPr>
-          <w:rFonts w:ascii="David" w:eastAsiaTheme="minorEastAsia" w:hAnsi="David" w:cs="David"/>
-          <w:b/>
-          <w:bCs/>
-          <w:sz w:val="24"/>
-          <w:szCs w:val="24"/>
-          <w:u w:val="single"/>
-          <w:lang w:val="en-US"/>
-        </w:rPr>
-        <w:t>Heap</w:t>
-      </w:r>
-      <w:r>
-        <w:rPr>
-          <w:rFonts w:ascii="David" w:eastAsiaTheme="minorEastAsia" w:hAnsi="David" w:cs="David"/>
-          <w:b/>
-          <w:bCs/>
-          <w:sz w:val="24"/>
-          <w:szCs w:val="24"/>
-          <w:u w:val="single"/>
-          <w:lang w:val="en-US"/>
-        </w:rPr>
-        <w:t>Node</w:t>
-      </w:r>
-      <w:proofErr w:type="spellEnd"/>
-    </w:p>
-    <w:p>
-      <w:pPr>
-        <w:bidi/>
-        <w:spacing w:line="276" w:lineRule="auto"/>
-        <w:rPr>
-          <w:rFonts w:ascii="David" w:eastAsiaTheme="minorEastAsia" w:hAnsi="David" w:cs="David"/>
-          <w:sz w:val="24"/>
-          <w:szCs w:val="24"/>
-          <w:rtl/>
-          <w:lang w:val="en-US"/>
-        </w:rPr>
-      </w:pPr>
-      <w:r>
-        <w:rPr>
-          <w:rFonts w:ascii="David" w:eastAsiaTheme="minorEastAsia" w:hAnsi="David" w:cs="David" w:hint="cs"/>
-          <w:sz w:val="24"/>
-          <w:szCs w:val="24"/>
-          <w:rtl/>
-          <w:lang w:val="en-US"/>
-        </w:rPr>
-        <w:t xml:space="preserve">המחלקה מממשת צומת </w:t>
-      </w:r>
-      <w:r>
-        <w:rPr>
-          <w:rFonts w:ascii="David" w:eastAsiaTheme="minorEastAsia" w:hAnsi="David" w:cs="David" w:hint="cs"/>
-          <w:sz w:val="24"/>
-          <w:szCs w:val="24"/>
-          <w:rtl/>
-          <w:lang w:val="en-US"/>
-        </w:rPr>
-        <w:t>בערימת פיבונאצ'י לפי הנלמד בכיתה.</w:t>
-      </w:r>
-      <w:r>
-        <w:rPr>
-          <w:rFonts w:ascii="David" w:eastAsiaTheme="minorEastAsia" w:hAnsi="David" w:cs="David" w:hint="cs"/>
-          <w:sz w:val="24"/>
-          <w:szCs w:val="24"/>
-          <w:rtl/>
-          <w:lang w:val="en-US"/>
-        </w:rPr>
-        <w:t xml:space="preserve"> </w:t>
-      </w:r>
-    </w:p>
-    <w:p>
-      <w:pPr>
-        <w:bidi/>
-        <w:spacing w:line="276" w:lineRule="auto"/>
-        <w:rPr>
-          <w:rFonts w:ascii="David" w:eastAsiaTheme="minorEastAsia" w:hAnsi="David" w:cs="David"/>
-          <w:sz w:val="24"/>
-          <w:szCs w:val="24"/>
-          <w:rtl/>
-          <w:lang w:val="en-US"/>
-        </w:rPr>
-      </w:pPr>
-    </w:p>
-    <w:p>
-      <w:pPr>
-        <w:bidi/>
-        <w:spacing w:line="276" w:lineRule="auto"/>
-        <w:rPr>
-          <w:rFonts w:ascii="David" w:eastAsiaTheme="minorEastAsia" w:hAnsi="David" w:cs="David"/>
-          <w:b/>
-          <w:bCs/>
-          <w:sz w:val="24"/>
-          <w:szCs w:val="24"/>
-          <w:u w:val="single"/>
-          <w:rtl/>
-          <w:lang w:val="en-US"/>
-        </w:rPr>
-      </w:pPr>
-      <w:r>
-        <w:rPr>
-          <w:rFonts w:ascii="David" w:eastAsiaTheme="minorEastAsia" w:hAnsi="David" w:cs="David" w:hint="cs"/>
-          <w:b/>
-          <w:bCs/>
-          <w:sz w:val="24"/>
-          <w:szCs w:val="24"/>
-          <w:u w:val="single"/>
-          <w:rtl/>
-          <w:lang w:val="en-US"/>
-        </w:rPr>
-        <w:t xml:space="preserve">שדות </w:t>
-      </w:r>
-      <w:proofErr w:type="spellStart"/>
-      <w:r>
-        <w:rPr>
-          <w:rFonts w:ascii="David" w:eastAsiaTheme="minorEastAsia" w:hAnsi="David" w:cs="David" w:hint="cs"/>
-          <w:b/>
-          <w:bCs/>
-          <w:sz w:val="24"/>
-          <w:szCs w:val="24"/>
-          <w:u w:val="single"/>
-          <w:lang w:val="en-US"/>
-        </w:rPr>
-        <w:t>H</w:t>
-      </w:r>
-      <w:r>
-        <w:rPr>
-          <w:rFonts w:ascii="David" w:eastAsiaTheme="minorEastAsia" w:hAnsi="David" w:cs="David"/>
-          <w:b/>
-          <w:bCs/>
-          <w:sz w:val="24"/>
-          <w:szCs w:val="24"/>
-          <w:u w:val="single"/>
-          <w:lang w:val="en-US"/>
-        </w:rPr>
         <w:t>eapNode</w:t>
       </w:r>
-      <w:proofErr w:type="spellEnd"/>
     </w:p>
     <w:p>
       <w:pPr>
@@ -5716,37 +5254,15 @@
           <w:lang w:val="en-US"/>
         </w:rPr>
       </w:pPr>
-      <w:proofErr w:type="spellStart"/>
-      <w:r>
-        <w:rPr>
-          <w:rFonts w:ascii="David" w:eastAsiaTheme="minorEastAsia" w:hAnsi="David" w:cs="David"/>
-          <w:sz w:val="24"/>
-          <w:szCs w:val="24"/>
-          <w:lang w:val="en-US"/>
-        </w:rPr>
-        <w:t>HeapNode</w:t>
-      </w:r>
-      <w:proofErr w:type="spellEnd"/>
-      <w:r>
-        <w:rPr>
-          <w:rFonts w:ascii="David" w:eastAsiaTheme="minorEastAsia" w:hAnsi="David" w:cs="David"/>
-          <w:sz w:val="24"/>
-          <w:szCs w:val="24"/>
-          <w:lang w:val="en-US"/>
-        </w:rPr>
-        <w:t xml:space="preserve"> </w:t>
-      </w:r>
-      <w:proofErr w:type="spellStart"/>
-      <w:r>
-        <w:rPr>
-          <w:rFonts w:ascii="David" w:eastAsiaTheme="minorEastAsia" w:hAnsi="David" w:cs="David"/>
-          <w:sz w:val="24"/>
-          <w:szCs w:val="24"/>
-          <w:lang w:val="en-US"/>
-        </w:rPr>
-        <w:t>firstChild</w:t>
-      </w:r>
-      <w:proofErr w:type="spellEnd"/>
+      <w:r>
+        <w:rPr>
+          <w:rFonts w:ascii="David" w:eastAsiaTheme="minorEastAsia" w:hAnsi="David" w:cs="David"/>
+          <w:sz w:val="24"/>
+          <w:szCs w:val="24"/>
+          <w:lang w:val="en-US"/>
+        </w:rPr>
+        <w:t>HeapNode firstChild</w:t>
+      </w:r>
       <w:r>
         <w:rPr>
           <w:rFonts w:ascii="David" w:eastAsiaTheme="minorEastAsia" w:hAnsi="David" w:cs="David" w:hint="cs"/>
@@ -5815,7 +5331,6 @@
           <w:lang w:val="en-US"/>
         </w:rPr>
       </w:pPr>
-      <w:proofErr w:type="spellStart"/>
       <w:r>
         <w:rPr>
           <w:rFonts w:ascii="David" w:eastAsiaTheme="minorEastAsia" w:hAnsi="David" w:cs="David" w:hint="cs"/>
@@ -5832,29 +5347,8 @@
           <w:szCs w:val="24"/>
           <w:lang w:val="en-US"/>
         </w:rPr>
-        <w:t>eapNode</w:t>
-      </w:r>
-      <w:proofErr w:type="spellEnd"/>
-      <w:r>
-        <w:rPr>
-          <w:rFonts w:ascii="David" w:eastAsiaTheme="minorEastAsia" w:hAnsi="David" w:cs="David"/>
-          <w:sz w:val="24"/>
-          <w:szCs w:val="24"/>
-          <w:lang w:val="en-US"/>
-        </w:rPr>
-        <w:t xml:space="preserve"> </w:t>
-      </w:r>
-      <w:proofErr w:type="spellStart"/>
-      <w:r>
-        <w:rPr>
-          <w:rFonts w:ascii="David" w:eastAsiaTheme="minorEastAsia" w:hAnsi="David" w:cs="David"/>
-          <w:sz w:val="24"/>
-          <w:szCs w:val="24"/>
-          <w:lang w:val="en-US"/>
-        </w:rPr>
-        <w:t>prevBro</w:t>
-      </w:r>
-      <w:proofErr w:type="spellEnd"/>
+        <w:t>eapNode prevBro</w:t>
+      </w:r>
       <w:r>
         <w:rPr>
           <w:rFonts w:ascii="David" w:eastAsiaTheme="minorEastAsia" w:hAnsi="David" w:cs="David" w:hint="cs"/>
@@ -5922,7 +5416,6 @@
           <w:lang w:val="en-US"/>
         </w:rPr>
       </w:pPr>
-      <w:proofErr w:type="spellStart"/>
       <w:r>
         <w:rPr>
           <w:rFonts w:ascii="David" w:eastAsiaTheme="minorEastAsia" w:hAnsi="David" w:cs="David" w:hint="cs"/>
@@ -5939,29 +5432,8 @@
           <w:szCs w:val="24"/>
           <w:lang w:val="en-US"/>
         </w:rPr>
-        <w:t>eapNode</w:t>
-      </w:r>
-      <w:proofErr w:type="spellEnd"/>
-      <w:r>
-        <w:rPr>
-          <w:rFonts w:ascii="David" w:eastAsiaTheme="minorEastAsia" w:hAnsi="David" w:cs="David"/>
-          <w:sz w:val="24"/>
-          <w:szCs w:val="24"/>
-          <w:lang w:val="en-US"/>
-        </w:rPr>
-        <w:t xml:space="preserve"> </w:t>
-      </w:r>
-      <w:proofErr w:type="spellStart"/>
-      <w:r>
-        <w:rPr>
-          <w:rFonts w:ascii="David" w:eastAsiaTheme="minorEastAsia" w:hAnsi="David" w:cs="David"/>
-          <w:sz w:val="24"/>
-          <w:szCs w:val="24"/>
-          <w:lang w:val="en-US"/>
-        </w:rPr>
-        <w:t>nextBro</w:t>
-      </w:r>
-      <w:proofErr w:type="spellEnd"/>
+        <w:t>eapNode nextBro</w:t>
+      </w:r>
       <w:r>
         <w:rPr>
           <w:rFonts w:ascii="David" w:eastAsiaTheme="minorEastAsia" w:hAnsi="David" w:cs="David" w:hint="cs"/>
@@ -6030,25 +5502,14 @@
           <w:lang w:val="en-US"/>
         </w:rPr>
       </w:pPr>
-      <w:proofErr w:type="spellStart"/>
-      <w:r>
-        <w:rPr>
-          <w:rFonts w:ascii="David" w:eastAsiaTheme="minorEastAsia" w:hAnsi="David" w:cs="David"/>
-          <w:sz w:val="24"/>
-          <w:szCs w:val="24"/>
-          <w:lang w:val="en-US"/>
-        </w:rPr>
-        <w:t>HeapNode</w:t>
-      </w:r>
-      <w:proofErr w:type="spellEnd"/>
-      <w:r>
-        <w:rPr>
-          <w:rFonts w:ascii="David" w:eastAsiaTheme="minorEastAsia" w:hAnsi="David" w:cs="David"/>
-          <w:sz w:val="24"/>
-          <w:szCs w:val="24"/>
-          <w:lang w:val="en-US"/>
-        </w:rPr>
-        <w:t xml:space="preserve"> parent</w:t>
+      <w:r>
+        <w:rPr>
+          <w:rFonts w:ascii="David" w:eastAsiaTheme="minorEastAsia" w:hAnsi="David" w:cs="David"/>
+          <w:sz w:val="24"/>
+          <w:szCs w:val="24"/>
+          <w:lang w:val="en-US"/>
+        </w:rPr>
+        <w:t>HeapNode parent</w:t>
       </w:r>
       <w:r>
         <w:rPr>
@@ -6122,7 +5583,6 @@
         </w:rPr>
         <w:t xml:space="preserve">מתודות </w:t>
       </w:r>
-      <w:proofErr w:type="spellStart"/>
       <w:r>
         <w:rPr>
           <w:rFonts w:ascii="David" w:eastAsiaTheme="minorEastAsia" w:hAnsi="David" w:cs="David"/>
@@ -6135,7 +5595,6 @@
         </w:rPr>
         <w:t>HeapNode</w:t>
       </w:r>
-      <w:proofErr w:type="spellEnd"/>
     </w:p>
     <w:p>
       <w:pPr>
@@ -6210,7 +5669,6 @@
           <w:lang w:val="en-US"/>
         </w:rPr>
       </w:pPr>
-      <w:proofErr w:type="spellStart"/>
       <w:r>
         <w:rPr>
           <w:rFonts w:ascii="David" w:eastAsiaTheme="minorEastAsia" w:hAnsi="David" w:cs="David" w:hint="cs"/>
@@ -6245,12 +5703,119 @@
           <w:u w:val="single"/>
           <w:lang w:val="en-US"/>
         </w:rPr>
+        <w:t>Node(int key)</w:t>
+      </w:r>
+    </w:p>
+    <w:p>
+      <w:pPr>
+        <w:bidi/>
+        <w:spacing w:line="276" w:lineRule="auto"/>
+        <w:rPr>
+          <w:rFonts w:ascii="David" w:eastAsiaTheme="minorEastAsia" w:hAnsi="David" w:cs="David"/>
+          <w:sz w:val="24"/>
+          <w:szCs w:val="24"/>
+          <w:rtl/>
+          <w:lang w:val="en-US"/>
+        </w:rPr>
+      </w:pPr>
+      <w:r>
+        <w:rPr>
+          <w:rFonts w:ascii="David" w:eastAsiaTheme="minorEastAsia" w:hAnsi="David" w:cs="David" w:hint="cs"/>
+          <w:sz w:val="24"/>
+          <w:szCs w:val="24"/>
+          <w:rtl/>
+          <w:lang w:val="en-US"/>
+        </w:rPr>
+        <w:t xml:space="preserve">המתודה בונה עצם מסוג </w:t>
+      </w:r>
+      <w:r>
+        <w:rPr>
+          <w:rFonts w:ascii="David" w:eastAsiaTheme="minorEastAsia" w:hAnsi="David" w:cs="David"/>
+          <w:sz w:val="24"/>
+          <w:szCs w:val="24"/>
+          <w:lang w:val="en-US"/>
+        </w:rPr>
+        <w:t>Heap</w:t>
+      </w:r>
+      <w:r>
+        <w:rPr>
+          <w:rFonts w:ascii="David" w:eastAsiaTheme="minorEastAsia" w:hAnsi="David" w:cs="David" w:hint="cs"/>
+          <w:sz w:val="24"/>
+          <w:szCs w:val="24"/>
+          <w:lang w:val="en-US"/>
+        </w:rPr>
         <w:t>Node</w:t>
       </w:r>
-      <w:proofErr w:type="spellEnd"/>
-      <w:r>
-        <w:rPr>
-          <w:rFonts w:ascii="David" w:eastAsiaTheme="minorEastAsia" w:hAnsi="David" w:cs="David" w:hint="cs"/>
+      <w:r>
+        <w:rPr>
+          <w:rFonts w:ascii="David" w:eastAsiaTheme="minorEastAsia" w:hAnsi="David" w:cs="David" w:hint="cs"/>
+          <w:sz w:val="24"/>
+          <w:szCs w:val="24"/>
+          <w:rtl/>
+          <w:lang w:val="en-US"/>
+        </w:rPr>
+        <w:t xml:space="preserve"> ו</w:t>
+      </w:r>
+      <w:r>
+        <w:rPr>
+          <w:rFonts w:ascii="David" w:eastAsiaTheme="minorEastAsia" w:hAnsi="David" w:cs="David" w:hint="cs"/>
+          <w:sz w:val="24"/>
+          <w:szCs w:val="24"/>
+          <w:rtl/>
+          <w:lang w:val="en-US"/>
+        </w:rPr>
+        <w:t>מאתחלת את המפתח שלו למפתח שהתקבל כארגומנט</w:t>
+      </w:r>
+      <w:r>
+        <w:rPr>
+          <w:rFonts w:ascii="David" w:eastAsiaTheme="minorEastAsia" w:hAnsi="David" w:cs="David" w:hint="cs"/>
+          <w:sz w:val="24"/>
+          <w:szCs w:val="24"/>
+          <w:rtl/>
+          <w:lang w:val="en-US"/>
+        </w:rPr>
+        <w:t xml:space="preserve">. </w:t>
+      </w:r>
+    </w:p>
+    <w:p>
+      <w:pPr>
+        <w:bidi/>
+        <w:spacing w:line="276" w:lineRule="auto"/>
+        <w:rPr>
+          <w:rFonts w:ascii="David" w:eastAsiaTheme="minorEastAsia" w:hAnsi="David" w:cs="David"/>
+          <w:sz w:val="24"/>
+          <w:szCs w:val="24"/>
+          <w:rtl/>
+          <w:lang w:val="en-US"/>
+        </w:rPr>
+      </w:pPr>
+      <w:r>
+        <w:rPr>
+          <w:rFonts w:ascii="David" w:eastAsiaTheme="minorEastAsia" w:hAnsi="David" w:cs="David" w:hint="cs"/>
+          <w:sz w:val="24"/>
+          <w:szCs w:val="24"/>
+          <w:rtl/>
+          <w:lang w:val="en-US"/>
+        </w:rPr>
+        <w:t>בנוסף, המתודה מגדירה את מצביעי האחים של הצומת כצומת עצמו.</w:t>
+      </w:r>
+      <w:r>
+        <w:rPr>
+          <w:rFonts w:ascii="David" w:eastAsiaTheme="minorEastAsia" w:hAnsi="David" w:cs="David"/>
+          <w:sz w:val="24"/>
+          <w:szCs w:val="24"/>
+          <w:rtl/>
+          <w:lang w:val="en-US"/>
+        </w:rPr>
+        <w:br/>
+      </w:r>
+    </w:p>
+    <w:p>
+      <w:pPr>
+        <w:bidi/>
+        <w:spacing w:line="276" w:lineRule="auto"/>
+        <w:rPr>
+          <w:rFonts w:ascii="David" w:eastAsiaTheme="minorEastAsia" w:hAnsi="David" w:cs="David"/>
           <w:b/>
           <w:bCs/>
           <w:sz w:val="24"/>
@@ -6258,7 +5823,18 @@
           <w:u w:val="single"/>
           <w:lang w:val="en-US"/>
         </w:rPr>
-        <w:t>(int key)</w:t>
+      </w:pPr>
+      <w:r>
+        <w:rPr>
+          <w:rFonts w:ascii="David" w:eastAsiaTheme="minorEastAsia" w:hAnsi="David" w:cs="David" w:hint="cs"/>
+          <w:b/>
+          <w:bCs/>
+          <w:sz w:val="24"/>
+          <w:szCs w:val="24"/>
+          <w:u w:val="single"/>
+          <w:lang w:val="en-US"/>
+        </w:rPr>
+        <w:t>getKey()</w:t>
       </w:r>
     </w:p>
     <w:p>
@@ -6269,69 +5845,27 @@
           <w:rFonts w:ascii="David" w:eastAsiaTheme="minorEastAsia" w:hAnsi="David" w:cs="David"/>
           <w:sz w:val="24"/>
           <w:szCs w:val="24"/>
-          <w:rtl/>
-          <w:lang w:val="en-US"/>
-        </w:rPr>
-      </w:pPr>
-      <w:r>
-        <w:rPr>
-          <w:rFonts w:ascii="David" w:eastAsiaTheme="minorEastAsia" w:hAnsi="David" w:cs="David" w:hint="cs"/>
-          <w:sz w:val="24"/>
-          <w:szCs w:val="24"/>
-          <w:rtl/>
-          <w:lang w:val="en-US"/>
-        </w:rPr>
-        <w:t xml:space="preserve">המתודה בונה עצם מסוג </w:t>
-      </w:r>
-      <w:proofErr w:type="spellStart"/>
-      <w:r>
-        <w:rPr>
-          <w:rFonts w:ascii="David" w:eastAsiaTheme="minorEastAsia" w:hAnsi="David" w:cs="David"/>
-          <w:sz w:val="24"/>
-          <w:szCs w:val="24"/>
-          <w:lang w:val="en-US"/>
-        </w:rPr>
-        <w:t>Heap</w:t>
-      </w:r>
-      <w:r>
-        <w:rPr>
-          <w:rFonts w:ascii="David" w:eastAsiaTheme="minorEastAsia" w:hAnsi="David" w:cs="David" w:hint="cs"/>
-          <w:sz w:val="24"/>
-          <w:szCs w:val="24"/>
-          <w:lang w:val="en-US"/>
-        </w:rPr>
-        <w:t>Node</w:t>
-      </w:r>
-      <w:proofErr w:type="spellEnd"/>
-      <w:r>
-        <w:rPr>
-          <w:rFonts w:ascii="David" w:eastAsiaTheme="minorEastAsia" w:hAnsi="David" w:cs="David" w:hint="cs"/>
-          <w:sz w:val="24"/>
-          <w:szCs w:val="24"/>
-          <w:rtl/>
-          <w:lang w:val="en-US"/>
-        </w:rPr>
-        <w:t xml:space="preserve"> ו</w:t>
-      </w:r>
-      <w:r>
-        <w:rPr>
-          <w:rFonts w:ascii="David" w:eastAsiaTheme="minorEastAsia" w:hAnsi="David" w:cs="David" w:hint="cs"/>
-          <w:sz w:val="24"/>
-          <w:szCs w:val="24"/>
-          <w:rtl/>
-          <w:lang w:val="en-US"/>
-        </w:rPr>
-        <w:t>מאתחלת את המפתח שלו למפתח שהתקבל כארגומנט</w:t>
-      </w:r>
-      <w:r>
-        <w:rPr>
-          <w:rFonts w:ascii="David" w:eastAsiaTheme="minorEastAsia" w:hAnsi="David" w:cs="David" w:hint="cs"/>
-          <w:sz w:val="24"/>
-          <w:szCs w:val="24"/>
-          <w:rtl/>
-          <w:lang w:val="en-US"/>
-        </w:rPr>
-        <w:t xml:space="preserve">. </w:t>
+          <w:lang w:val="en-US"/>
+        </w:rPr>
+      </w:pPr>
+      <w:r>
+        <w:rPr>
+          <w:rFonts w:ascii="David" w:eastAsiaTheme="minorEastAsia" w:hAnsi="David" w:cs="David" w:hint="cs"/>
+          <w:sz w:val="24"/>
+          <w:szCs w:val="24"/>
+          <w:rtl/>
+          <w:lang w:val="en-US"/>
+        </w:rPr>
+        <w:t>המתודה מחזירה את המפתח של הצומת.</w:t>
+      </w:r>
+      <w:r>
+        <w:rPr>
+          <w:rFonts w:ascii="David" w:eastAsiaTheme="minorEastAsia" w:hAnsi="David" w:cs="David"/>
+          <w:sz w:val="24"/>
+          <w:szCs w:val="24"/>
+          <w:lang w:val="en-US"/>
+        </w:rPr>
+        <w:br/>
       </w:r>
     </w:p>
     <w:p>
@@ -6340,31 +5874,65 @@
         <w:spacing w:line="276" w:lineRule="auto"/>
         <w:rPr>
           <w:rFonts w:ascii="David" w:eastAsiaTheme="minorEastAsia" w:hAnsi="David" w:cs="David"/>
-          <w:sz w:val="24"/>
-          <w:szCs w:val="24"/>
-          <w:rtl/>
-          <w:lang w:val="en-US"/>
-        </w:rPr>
-      </w:pPr>
-      <w:r>
-        <w:rPr>
-          <w:rFonts w:ascii="David" w:eastAsiaTheme="minorEastAsia" w:hAnsi="David" w:cs="David" w:hint="cs"/>
-          <w:sz w:val="24"/>
-          <w:szCs w:val="24"/>
-          <w:rtl/>
-          <w:lang w:val="en-US"/>
-        </w:rPr>
-        <w:t>בנוסף, המתודה מגדירה את מצביעי האחים של הצומת כצומת עצמו.</w:t>
-      </w:r>
-      <w:r>
-        <w:rPr>
-          <w:rFonts w:ascii="David" w:eastAsiaTheme="minorEastAsia" w:hAnsi="David" w:cs="David"/>
-          <w:sz w:val="24"/>
-          <w:szCs w:val="24"/>
-          <w:rtl/>
-          <w:lang w:val="en-US"/>
-        </w:rPr>
-        <w:br/>
+          <w:b/>
+          <w:bCs/>
+          <w:sz w:val="24"/>
+          <w:szCs w:val="24"/>
+          <w:u w:val="single"/>
+          <w:rtl/>
+          <w:lang w:val="en-US"/>
+        </w:rPr>
+      </w:pPr>
+      <w:r>
+        <w:rPr>
+          <w:rFonts w:ascii="David" w:eastAsiaTheme="minorEastAsia" w:hAnsi="David" w:cs="David"/>
+          <w:b/>
+          <w:bCs/>
+          <w:sz w:val="24"/>
+          <w:szCs w:val="24"/>
+          <w:u w:val="single"/>
+          <w:lang w:val="en-US"/>
+        </w:rPr>
+        <w:t>setKey(int key)</w:t>
+      </w:r>
+      <w:r>
+        <w:rPr>
+          <w:rFonts w:ascii="David" w:eastAsiaTheme="minorEastAsia" w:hAnsi="David" w:cs="David" w:hint="cs"/>
+          <w:b/>
+          <w:bCs/>
+          <w:sz w:val="24"/>
+          <w:szCs w:val="24"/>
+          <w:u w:val="single"/>
+          <w:rtl/>
+          <w:lang w:val="en-US"/>
+        </w:rPr>
+        <w:t xml:space="preserve"> </w:t>
+      </w:r>
+      <w:r>
+        <w:rPr>
+          <w:rFonts w:ascii="David" w:eastAsiaTheme="minorEastAsia" w:hAnsi="David" w:cs="David"/>
+          <w:b/>
+          <w:bCs/>
+          <w:sz w:val="24"/>
+          <w:szCs w:val="24"/>
+          <w:u w:val="single"/>
+          <w:rtl/>
+          <w:lang w:val="en-US"/>
+        </w:rPr>
+        <w:t>–</w:t>
+      </w:r>
+      <w:r>
+        <w:rPr>
+          <w:rFonts w:ascii="David" w:eastAsiaTheme="minorEastAsia" w:hAnsi="David" w:cs="David" w:hint="cs"/>
+          <w:b/>
+          <w:bCs/>
+          <w:sz w:val="24"/>
+          <w:szCs w:val="24"/>
+          <w:u w:val="single"/>
+          <w:rtl/>
+          <w:lang w:val="en-US"/>
+        </w:rPr>
+        <w:t xml:space="preserve"> מתודת עזר</w:t>
       </w:r>
     </w:p>
     <w:p>
@@ -6373,6 +5941,38 @@
         <w:spacing w:line="276" w:lineRule="auto"/>
         <w:rPr>
           <w:rFonts w:ascii="David" w:eastAsiaTheme="minorEastAsia" w:hAnsi="David" w:cs="David"/>
+          <w:sz w:val="24"/>
+          <w:szCs w:val="24"/>
+          <w:lang w:val="en-US"/>
+        </w:rPr>
+      </w:pPr>
+      <w:r>
+        <w:rPr>
+          <w:rFonts w:ascii="David" w:eastAsiaTheme="minorEastAsia" w:hAnsi="David" w:cs="David" w:hint="cs"/>
+          <w:sz w:val="24"/>
+          <w:szCs w:val="24"/>
+          <w:rtl/>
+          <w:lang w:val="en-US"/>
+        </w:rPr>
+        <w:t>המתודה מגדירה את שדה המפתח של הצומת כערך שהתקבל כארגומנט.</w:t>
+      </w:r>
+      <w:r>
+        <w:rPr>
+          <w:rFonts w:ascii="David" w:eastAsiaTheme="minorEastAsia" w:hAnsi="David" w:cs="David"/>
+          <w:sz w:val="24"/>
+          <w:szCs w:val="24"/>
+          <w:rtl/>
+          <w:lang w:val="en-US"/>
+        </w:rPr>
+        <w:br/>
+      </w:r>
+    </w:p>
+    <w:p>
+      <w:pPr>
+        <w:bidi/>
+        <w:spacing w:line="276" w:lineRule="auto"/>
+        <w:rPr>
+          <w:rFonts w:ascii="David" w:eastAsiaTheme="minorEastAsia" w:hAnsi="David" w:cs="David"/>
           <w:b/>
           <w:bCs/>
           <w:sz w:val="24"/>
@@ -6381,7 +5981,6 @@
           <w:lang w:val="en-US"/>
         </w:rPr>
       </w:pPr>
-      <w:proofErr w:type="spellStart"/>
       <w:r>
         <w:rPr>
           <w:rFonts w:ascii="David" w:eastAsiaTheme="minorEastAsia" w:hAnsi="David" w:cs="David" w:hint="cs"/>
@@ -6392,9 +5991,8 @@
           <w:u w:val="single"/>
           <w:lang w:val="en-US"/>
         </w:rPr>
-        <w:t>getKey</w:t>
-      </w:r>
-      <w:proofErr w:type="spellEnd"/>
+        <w:t>get</w:t>
+      </w:r>
       <w:r>
         <w:rPr>
           <w:rFonts w:ascii="David" w:eastAsiaTheme="minorEastAsia" w:hAnsi="David" w:cs="David" w:hint="cs"/>
@@ -6405,7 +6003,70 @@
           <w:u w:val="single"/>
           <w:lang w:val="en-US"/>
         </w:rPr>
+        <w:t>R</w:t>
+      </w:r>
+      <w:r>
+        <w:rPr>
+          <w:rFonts w:ascii="David" w:eastAsiaTheme="minorEastAsia" w:hAnsi="David" w:cs="David"/>
+          <w:b/>
+          <w:bCs/>
+          <w:sz w:val="24"/>
+          <w:szCs w:val="24"/>
+          <w:u w:val="single"/>
+          <w:lang w:val="en-US"/>
+        </w:rPr>
+        <w:t>ank</w:t>
+      </w:r>
+      <w:r>
+        <w:rPr>
+          <w:rFonts w:ascii="David" w:eastAsiaTheme="minorEastAsia" w:hAnsi="David" w:cs="David" w:hint="cs"/>
+          <w:b/>
+          <w:bCs/>
+          <w:sz w:val="24"/>
+          <w:szCs w:val="24"/>
+          <w:u w:val="single"/>
+          <w:lang w:val="en-US"/>
+        </w:rPr>
         <w:t>()</w:t>
+      </w:r>
+      <w:r>
+        <w:rPr>
+          <w:rFonts w:ascii="David" w:eastAsiaTheme="minorEastAsia" w:hAnsi="David" w:cs="David" w:hint="cs"/>
+          <w:b/>
+          <w:bCs/>
+          <w:sz w:val="24"/>
+          <w:szCs w:val="24"/>
+          <w:u w:val="single"/>
+          <w:rtl/>
+          <w:lang w:val="en-US"/>
+        </w:rPr>
+        <w:t xml:space="preserve"> </w:t>
+      </w:r>
+      <w:r>
+        <w:rPr>
+          <w:rFonts w:ascii="David" w:eastAsiaTheme="minorEastAsia" w:hAnsi="David" w:cs="David"/>
+          <w:b/>
+          <w:bCs/>
+          <w:sz w:val="24"/>
+          <w:szCs w:val="24"/>
+          <w:u w:val="single"/>
+          <w:rtl/>
+          <w:lang w:val="en-US"/>
+        </w:rPr>
+        <w:t>–</w:t>
+      </w:r>
+      <w:r>
+        <w:rPr>
+          <w:rFonts w:ascii="David" w:eastAsiaTheme="minorEastAsia" w:hAnsi="David" w:cs="David" w:hint="cs"/>
+          <w:b/>
+          <w:bCs/>
+          <w:sz w:val="24"/>
+          <w:szCs w:val="24"/>
+          <w:u w:val="single"/>
+          <w:rtl/>
+          <w:lang w:val="en-US"/>
+        </w:rPr>
+        <w:t xml:space="preserve"> מתודת עזר</w:t>
       </w:r>
     </w:p>
     <w:p>
@@ -6427,7 +6088,37 @@
           <w:rtl/>
           <w:lang w:val="en-US"/>
         </w:rPr>
-        <w:t>המתודה מחזירה את המפתח של הצומת.</w:t>
+        <w:t xml:space="preserve">המתודה מחזירה את </w:t>
+      </w:r>
+      <w:r>
+        <w:rPr>
+          <w:rFonts w:ascii="David" w:eastAsiaTheme="minorEastAsia" w:hAnsi="David" w:cs="David" w:hint="cs"/>
+          <w:sz w:val="24"/>
+          <w:szCs w:val="24"/>
+          <w:rtl/>
+          <w:lang w:val="en-US"/>
+        </w:rPr>
+        <w:t>הדרגה</w:t>
+      </w:r>
+      <w:r>
+        <w:rPr>
+          <w:rFonts w:ascii="David" w:eastAsiaTheme="minorEastAsia" w:hAnsi="David" w:cs="David" w:hint="cs"/>
+          <w:sz w:val="24"/>
+          <w:szCs w:val="24"/>
+          <w:rtl/>
+          <w:lang w:val="en-US"/>
+        </w:rPr>
+        <w:t xml:space="preserve"> של הצומת</w:t>
+      </w:r>
+      <w:r>
+        <w:rPr>
+          <w:rFonts w:ascii="David" w:eastAsiaTheme="minorEastAsia" w:hAnsi="David" w:cs="David" w:hint="cs"/>
+          <w:sz w:val="24"/>
+          <w:szCs w:val="24"/>
+          <w:rtl/>
+          <w:lang w:val="en-US"/>
+        </w:rPr>
+        <w:t xml:space="preserve"> (מספר הילדים שלו).</w:t>
       </w:r>
       <w:r>
         <w:rPr>
@@ -6454,7 +6145,6 @@
           <w:lang w:val="en-US"/>
         </w:rPr>
       </w:pPr>
-      <w:proofErr w:type="spellStart"/>
       <w:r>
         <w:rPr>
           <w:rFonts w:ascii="David" w:eastAsiaTheme="minorEastAsia" w:hAnsi="David" w:cs="David"/>
@@ -6465,24 +6155,24 @@
           <w:u w:val="single"/>
           <w:lang w:val="en-US"/>
         </w:rPr>
-        <w:t>setKey</w:t>
-      </w:r>
-      <w:proofErr w:type="spellEnd"/>
-      <w:r>
-        <w:rPr>
-          <w:rFonts w:ascii="David" w:eastAsiaTheme="minorEastAsia" w:hAnsi="David" w:cs="David"/>
+        <w:t>setRank(int rank)</w:t>
+      </w:r>
+      <w:r>
+        <w:rPr>
+          <w:rFonts w:ascii="David" w:eastAsiaTheme="minorEastAsia" w:hAnsi="David" w:cs="David" w:hint="cs"/>
           <w:b/>
           <w:bCs/>
           <w:sz w:val="24"/>
           <w:szCs w:val="24"/>
           <w:u w:val="single"/>
-          <w:lang w:val="en-US"/>
-        </w:rPr>
-        <w:t>(int key)</w:t>
-      </w:r>
-      <w:r>
-        <w:rPr>
-          <w:rFonts w:ascii="David" w:eastAsiaTheme="minorEastAsia" w:hAnsi="David" w:cs="David" w:hint="cs"/>
+          <w:rtl/>
+          <w:lang w:val="en-US"/>
+        </w:rPr>
+        <w:t xml:space="preserve"> </w:t>
+      </w:r>
+      <w:r>
+        <w:rPr>
+          <w:rFonts w:ascii="David" w:eastAsiaTheme="minorEastAsia" w:hAnsi="David" w:cs="David"/>
           <w:b/>
           <w:bCs/>
           <w:sz w:val="24"/>
@@ -6491,11 +6181,11 @@
           <w:rtl/>
           <w:lang w:val="en-US"/>
         </w:rPr>
-        <w:t xml:space="preserve"> </w:t>
-      </w:r>
-      <w:r>
-        <w:rPr>
-          <w:rFonts w:ascii="David" w:eastAsiaTheme="minorEastAsia" w:hAnsi="David" w:cs="David"/>
+        <w:t>–</w:t>
+      </w:r>
+      <w:r>
+        <w:rPr>
+          <w:rFonts w:ascii="David" w:eastAsiaTheme="minorEastAsia" w:hAnsi="David" w:cs="David" w:hint="cs"/>
           <w:b/>
           <w:bCs/>
           <w:sz w:val="24"/>
@@ -6504,16 +6194,125 @@
           <w:rtl/>
           <w:lang w:val="en-US"/>
         </w:rPr>
-        <w:t>–</w:t>
-      </w:r>
-      <w:r>
-        <w:rPr>
-          <w:rFonts w:ascii="David" w:eastAsiaTheme="minorEastAsia" w:hAnsi="David" w:cs="David" w:hint="cs"/>
+        <w:t xml:space="preserve"> מתודת עזר</w:t>
+      </w:r>
+    </w:p>
+    <w:p>
+      <w:pPr>
+        <w:bidi/>
+        <w:spacing w:line="276" w:lineRule="auto"/>
+        <w:rPr>
+          <w:rFonts w:ascii="David" w:eastAsiaTheme="minorEastAsia" w:hAnsi="David" w:cs="David"/>
+          <w:sz w:val="24"/>
+          <w:szCs w:val="24"/>
+          <w:lang w:val="en-US"/>
+        </w:rPr>
+      </w:pPr>
+      <w:r>
+        <w:rPr>
+          <w:rFonts w:ascii="David" w:eastAsiaTheme="minorEastAsia" w:hAnsi="David" w:cs="David" w:hint="cs"/>
+          <w:sz w:val="24"/>
+          <w:szCs w:val="24"/>
+          <w:rtl/>
+          <w:lang w:val="en-US"/>
+        </w:rPr>
+        <w:t>המתודה מגדירה את שדה הדרגה של הצומת כערך שהתקבל כארגומנט.</w:t>
+      </w:r>
+      <w:r>
+        <w:rPr>
+          <w:rFonts w:ascii="David" w:eastAsiaTheme="minorEastAsia" w:hAnsi="David" w:cs="David"/>
+          <w:sz w:val="24"/>
+          <w:szCs w:val="24"/>
+          <w:rtl/>
+          <w:lang w:val="en-US"/>
+        </w:rPr>
+        <w:br/>
+      </w:r>
+    </w:p>
+    <w:p>
+      <w:pPr>
+        <w:bidi/>
+        <w:spacing w:line="276" w:lineRule="auto"/>
+        <w:rPr>
+          <w:rFonts w:ascii="David" w:eastAsiaTheme="minorEastAsia" w:hAnsi="David" w:cs="David"/>
           <w:b/>
           <w:bCs/>
           <w:sz w:val="24"/>
           <w:szCs w:val="24"/>
           <w:u w:val="single"/>
+          <w:lang w:val="en-US"/>
+        </w:rPr>
+      </w:pPr>
+      <w:r>
+        <w:rPr>
+          <w:rFonts w:ascii="David" w:eastAsiaTheme="minorEastAsia" w:hAnsi="David" w:cs="David" w:hint="cs"/>
+          <w:b/>
+          <w:bCs/>
+          <w:sz w:val="24"/>
+          <w:szCs w:val="24"/>
+          <w:u w:val="single"/>
+          <w:lang w:val="en-US"/>
+        </w:rPr>
+        <w:t>get</w:t>
+      </w:r>
+      <w:r>
+        <w:rPr>
+          <w:rFonts w:ascii="David" w:eastAsiaTheme="minorEastAsia" w:hAnsi="David" w:cs="David"/>
+          <w:b/>
+          <w:bCs/>
+          <w:sz w:val="24"/>
+          <w:szCs w:val="24"/>
+          <w:u w:val="single"/>
+          <w:lang w:val="en-US"/>
+        </w:rPr>
+        <w:t>Mark</w:t>
+      </w:r>
+      <w:r>
+        <w:rPr>
+          <w:rFonts w:ascii="David" w:eastAsiaTheme="minorEastAsia" w:hAnsi="David" w:cs="David" w:hint="cs"/>
+          <w:b/>
+          <w:bCs/>
+          <w:sz w:val="24"/>
+          <w:szCs w:val="24"/>
+          <w:u w:val="single"/>
+          <w:lang w:val="en-US"/>
+        </w:rPr>
+        <w:t>()</w:t>
+      </w:r>
+      <w:r>
+        <w:rPr>
+          <w:rFonts w:ascii="David" w:eastAsiaTheme="minorEastAsia" w:hAnsi="David" w:cs="David" w:hint="cs"/>
+          <w:b/>
+          <w:bCs/>
+          <w:sz w:val="24"/>
+          <w:szCs w:val="24"/>
+          <w:u w:val="single"/>
+          <w:rtl/>
+          <w:lang w:val="en-US"/>
+        </w:rPr>
+        <w:t xml:space="preserve"> </w:t>
+      </w:r>
+      <w:r>
+        <w:rPr>
+          <w:rFonts w:ascii="David" w:eastAsiaTheme="minorEastAsia" w:hAnsi="David" w:cs="David"/>
+          <w:b/>
+          <w:bCs/>
+          <w:sz w:val="24"/>
+          <w:szCs w:val="24"/>
+          <w:u w:val="single"/>
+          <w:rtl/>
+          <w:lang w:val="en-US"/>
+        </w:rPr>
+        <w:t>–</w:t>
+      </w:r>
+      <w:r>
+        <w:rPr>
+          <w:rFonts w:ascii="David" w:eastAsiaTheme="minorEastAsia" w:hAnsi="David" w:cs="David" w:hint="cs"/>
+          <w:b/>
+          <w:bCs/>
+          <w:sz w:val="24"/>
+          <w:szCs w:val="24"/>
+          <w:u w:val="single"/>
           <w:rtl/>
           <w:lang w:val="en-US"/>
         </w:rPr>
@@ -6539,14 +6338,43 @@
           <w:rtl/>
           <w:lang w:val="en-US"/>
         </w:rPr>
-        <w:t>המתודה מגדירה את שדה המפתח של הצומת כערך שהתקבל כארגומנט.</w:t>
-      </w:r>
-      <w:r>
-        <w:rPr>
-          <w:rFonts w:ascii="David" w:eastAsiaTheme="minorEastAsia" w:hAnsi="David" w:cs="David"/>
-          <w:sz w:val="24"/>
-          <w:szCs w:val="24"/>
-          <w:rtl/>
+        <w:t xml:space="preserve">המתודה מחזירה את </w:t>
+      </w:r>
+      <w:r>
+        <w:rPr>
+          <w:rFonts w:ascii="David" w:eastAsiaTheme="minorEastAsia" w:hAnsi="David" w:cs="David" w:hint="cs"/>
+          <w:sz w:val="24"/>
+          <w:szCs w:val="24"/>
+          <w:rtl/>
+          <w:lang w:val="en-US"/>
+        </w:rPr>
+        <w:t>שדה הסימון</w:t>
+      </w:r>
+      <w:r>
+        <w:rPr>
+          <w:rFonts w:ascii="David" w:eastAsiaTheme="minorEastAsia" w:hAnsi="David" w:cs="David" w:hint="cs"/>
+          <w:sz w:val="24"/>
+          <w:szCs w:val="24"/>
+          <w:rtl/>
+          <w:lang w:val="en-US"/>
+        </w:rPr>
+        <w:t xml:space="preserve"> של הצומת</w:t>
+      </w:r>
+      <w:r>
+        <w:rPr>
+          <w:rFonts w:ascii="David" w:eastAsiaTheme="minorEastAsia" w:hAnsi="David" w:cs="David" w:hint="cs"/>
+          <w:sz w:val="24"/>
+          <w:szCs w:val="24"/>
+          <w:rtl/>
+          <w:lang w:val="en-US"/>
+        </w:rPr>
+        <w:t xml:space="preserve"> (ביט שערכו 1 אם הוא מסומן ו-0 אחרת).</w:t>
+      </w:r>
+      <w:r>
+        <w:rPr>
+          <w:rFonts w:ascii="David" w:eastAsiaTheme="minorEastAsia" w:hAnsi="David" w:cs="David"/>
+          <w:sz w:val="24"/>
+          <w:szCs w:val="24"/>
           <w:lang w:val="en-US"/>
         </w:rPr>
         <w:br/>
@@ -6563,13 +6391,13 @@
           <w:sz w:val="24"/>
           <w:szCs w:val="24"/>
           <w:u w:val="single"/>
-          <w:lang w:val="en-US"/>
-        </w:rPr>
-      </w:pPr>
-      <w:proofErr w:type="spellStart"/>
-      <w:r>
-        <w:rPr>
-          <w:rFonts w:ascii="David" w:eastAsiaTheme="minorEastAsia" w:hAnsi="David" w:cs="David" w:hint="cs"/>
+          <w:rtl/>
+          <w:lang w:val="en-US"/>
+        </w:rPr>
+      </w:pPr>
+      <w:r>
+        <w:rPr>
+          <w:rFonts w:ascii="David" w:eastAsiaTheme="minorEastAsia" w:hAnsi="David" w:cs="David"/>
           <w:b/>
           <w:bCs/>
           <w:sz w:val="24"/>
@@ -6577,7 +6405,7 @@
           <w:u w:val="single"/>
           <w:lang w:val="en-US"/>
         </w:rPr>
-        <w:t>get</w:t>
+        <w:t>setMark(int mark)</w:t>
       </w:r>
       <w:r>
         <w:rPr>
@@ -6587,9 +6415,10 @@
           <w:sz w:val="24"/>
           <w:szCs w:val="24"/>
           <w:u w:val="single"/>
-          <w:lang w:val="en-US"/>
-        </w:rPr>
-        <w:t>R</w:t>
+          <w:rtl/>
+          <w:lang w:val="en-US"/>
+        </w:rPr>
+        <w:t xml:space="preserve"> </w:t>
       </w:r>
       <w:r>
         <w:rPr>
@@ -6599,11 +6428,11 @@
           <w:sz w:val="24"/>
           <w:szCs w:val="24"/>
           <w:u w:val="single"/>
-          <w:lang w:val="en-US"/>
-        </w:rPr>
-        <w:t>ank</w:t>
-      </w:r>
-      <w:proofErr w:type="spellEnd"/>
+          <w:rtl/>
+          <w:lang w:val="en-US"/>
+        </w:rPr>
+        <w:t>–</w:t>
+      </w:r>
       <w:r>
         <w:rPr>
           <w:rFonts w:ascii="David" w:eastAsiaTheme="minorEastAsia" w:hAnsi="David" w:cs="David" w:hint="cs"/>
@@ -6612,35 +6441,73 @@
           <w:sz w:val="24"/>
           <w:szCs w:val="24"/>
           <w:u w:val="single"/>
-          <w:lang w:val="en-US"/>
-        </w:rPr>
-        <w:t>()</w:t>
-      </w:r>
-      <w:r>
-        <w:rPr>
-          <w:rFonts w:ascii="David" w:eastAsiaTheme="minorEastAsia" w:hAnsi="David" w:cs="David" w:hint="cs"/>
+          <w:rtl/>
+          <w:lang w:val="en-US"/>
+        </w:rPr>
+        <w:t xml:space="preserve"> מתודת עזר</w:t>
+      </w:r>
+    </w:p>
+    <w:p>
+      <w:pPr>
+        <w:bidi/>
+        <w:spacing w:line="276" w:lineRule="auto"/>
+        <w:rPr>
+          <w:rFonts w:ascii="David" w:eastAsiaTheme="minorEastAsia" w:hAnsi="David" w:cs="David"/>
+          <w:sz w:val="24"/>
+          <w:szCs w:val="24"/>
+          <w:rtl/>
+          <w:lang w:val="en-US"/>
+        </w:rPr>
+      </w:pPr>
+      <w:r>
+        <w:rPr>
+          <w:rFonts w:ascii="David" w:eastAsiaTheme="minorEastAsia" w:hAnsi="David" w:cs="David" w:hint="cs"/>
+          <w:sz w:val="24"/>
+          <w:szCs w:val="24"/>
+          <w:rtl/>
+          <w:lang w:val="en-US"/>
+        </w:rPr>
+        <w:lastRenderedPageBreak/>
+        <w:t>המתודה מגדירה את שדה הסימון של הצומת כערך שהתקבל כארגומנט.</w:t>
+      </w:r>
+    </w:p>
+    <w:p>
+      <w:pPr>
+        <w:bidi/>
+        <w:spacing w:line="276" w:lineRule="auto"/>
+        <w:rPr>
+          <w:rFonts w:ascii="David" w:eastAsiaTheme="minorEastAsia" w:hAnsi="David" w:cs="David"/>
+          <w:sz w:val="24"/>
+          <w:szCs w:val="24"/>
+          <w:lang w:val="en-US"/>
+        </w:rPr>
+      </w:pPr>
+    </w:p>
+    <w:p>
+      <w:pPr>
+        <w:bidi/>
+        <w:spacing w:line="276" w:lineRule="auto"/>
+        <w:rPr>
+          <w:rFonts w:ascii="David" w:eastAsiaTheme="minorEastAsia" w:hAnsi="David" w:cs="David"/>
           <w:b/>
           <w:bCs/>
           <w:sz w:val="24"/>
           <w:szCs w:val="24"/>
           <w:u w:val="single"/>
-          <w:rtl/>
-          <w:lang w:val="en-US"/>
-        </w:rPr>
-        <w:t xml:space="preserve"> </w:t>
-      </w:r>
-      <w:r>
-        <w:rPr>
-          <w:rFonts w:ascii="David" w:eastAsiaTheme="minorEastAsia" w:hAnsi="David" w:cs="David"/>
+          <w:lang w:val="en-US"/>
+        </w:rPr>
+      </w:pPr>
+      <w:r>
+        <w:rPr>
+          <w:rFonts w:ascii="David" w:eastAsiaTheme="minorEastAsia" w:hAnsi="David" w:cs="David" w:hint="cs"/>
           <w:b/>
           <w:bCs/>
           <w:sz w:val="24"/>
           <w:szCs w:val="24"/>
           <w:u w:val="single"/>
-          <w:rtl/>
-          <w:lang w:val="en-US"/>
-        </w:rPr>
-        <w:t>–</w:t>
+          <w:lang w:val="en-US"/>
+        </w:rPr>
+        <w:t>get</w:t>
       </w:r>
       <w:r>
         <w:rPr>
@@ -6650,6 +6517,68 @@
           <w:sz w:val="24"/>
           <w:szCs w:val="24"/>
           <w:u w:val="single"/>
+          <w:lang w:val="en-US"/>
+        </w:rPr>
+        <w:t>F</w:t>
+      </w:r>
+      <w:r>
+        <w:rPr>
+          <w:rFonts w:ascii="David" w:eastAsiaTheme="minorEastAsia" w:hAnsi="David" w:cs="David"/>
+          <w:b/>
+          <w:bCs/>
+          <w:sz w:val="24"/>
+          <w:szCs w:val="24"/>
+          <w:u w:val="single"/>
+          <w:lang w:val="en-US"/>
+        </w:rPr>
+        <w:t>irstChild</w:t>
+      </w:r>
+      <w:r>
+        <w:rPr>
+          <w:rFonts w:ascii="David" w:eastAsiaTheme="minorEastAsia" w:hAnsi="David" w:cs="David" w:hint="cs"/>
+          <w:b/>
+          <w:bCs/>
+          <w:sz w:val="24"/>
+          <w:szCs w:val="24"/>
+          <w:u w:val="single"/>
+          <w:lang w:val="en-US"/>
+        </w:rPr>
+        <w:t>()</w:t>
+      </w:r>
+      <w:r>
+        <w:rPr>
+          <w:rFonts w:ascii="David" w:eastAsiaTheme="minorEastAsia" w:hAnsi="David" w:cs="David" w:hint="cs"/>
+          <w:b/>
+          <w:bCs/>
+          <w:sz w:val="24"/>
+          <w:szCs w:val="24"/>
+          <w:u w:val="single"/>
+          <w:rtl/>
+          <w:lang w:val="en-US"/>
+        </w:rPr>
+        <w:t xml:space="preserve"> </w:t>
+      </w:r>
+      <w:r>
+        <w:rPr>
+          <w:rFonts w:ascii="David" w:eastAsiaTheme="minorEastAsia" w:hAnsi="David" w:cs="David"/>
+          <w:b/>
+          <w:bCs/>
+          <w:sz w:val="24"/>
+          <w:szCs w:val="24"/>
+          <w:u w:val="single"/>
+          <w:rtl/>
+          <w:lang w:val="en-US"/>
+        </w:rPr>
+        <w:t>–</w:t>
+      </w:r>
+      <w:r>
+        <w:rPr>
+          <w:rFonts w:ascii="David" w:eastAsiaTheme="minorEastAsia" w:hAnsi="David" w:cs="David" w:hint="cs"/>
+          <w:b/>
+          <w:bCs/>
+          <w:sz w:val="24"/>
+          <w:szCs w:val="24"/>
+          <w:u w:val="single"/>
           <w:rtl/>
           <w:lang w:val="en-US"/>
         </w:rPr>
@@ -6664,57 +6593,29 @@
           <w:rFonts w:ascii="David" w:eastAsiaTheme="minorEastAsia" w:hAnsi="David" w:cs="David"/>
           <w:sz w:val="24"/>
           <w:szCs w:val="24"/>
-          <w:lang w:val="en-US"/>
-        </w:rPr>
-      </w:pPr>
-      <w:r>
-        <w:rPr>
-          <w:rFonts w:ascii="David" w:eastAsiaTheme="minorEastAsia" w:hAnsi="David" w:cs="David" w:hint="cs"/>
-          <w:sz w:val="24"/>
-          <w:szCs w:val="24"/>
-          <w:rtl/>
-          <w:lang w:val="en-US"/>
-        </w:rPr>
-        <w:t xml:space="preserve">המתודה מחזירה את </w:t>
-      </w:r>
-      <w:r>
-        <w:rPr>
-          <w:rFonts w:ascii="David" w:eastAsiaTheme="minorEastAsia" w:hAnsi="David" w:cs="David" w:hint="cs"/>
-          <w:sz w:val="24"/>
-          <w:szCs w:val="24"/>
-          <w:rtl/>
-          <w:lang w:val="en-US"/>
-        </w:rPr>
-        <w:t>הדרגה</w:t>
-      </w:r>
-      <w:r>
-        <w:rPr>
-          <w:rFonts w:ascii="David" w:eastAsiaTheme="minorEastAsia" w:hAnsi="David" w:cs="David" w:hint="cs"/>
-          <w:sz w:val="24"/>
-          <w:szCs w:val="24"/>
-          <w:rtl/>
-          <w:lang w:val="en-US"/>
-        </w:rPr>
-        <w:t xml:space="preserve"> של הצומת</w:t>
-      </w:r>
-      <w:r>
-        <w:rPr>
-          <w:rFonts w:ascii="David" w:eastAsiaTheme="minorEastAsia" w:hAnsi="David" w:cs="David" w:hint="cs"/>
-          <w:sz w:val="24"/>
-          <w:szCs w:val="24"/>
-          <w:rtl/>
-          <w:lang w:val="en-US"/>
-        </w:rPr>
-        <w:t xml:space="preserve"> (מספר הילדים שלו).</w:t>
-      </w:r>
-      <w:r>
-        <w:rPr>
-          <w:rFonts w:ascii="David" w:eastAsiaTheme="minorEastAsia" w:hAnsi="David" w:cs="David"/>
-          <w:sz w:val="24"/>
-          <w:szCs w:val="24"/>
-          <w:lang w:val="en-US"/>
-        </w:rPr>
-        <w:br/>
+          <w:rtl/>
+          <w:lang w:val="en-US"/>
+        </w:rPr>
+      </w:pPr>
+      <w:r>
+        <w:rPr>
+          <w:rFonts w:ascii="David" w:eastAsiaTheme="minorEastAsia" w:hAnsi="David" w:cs="David" w:hint="cs"/>
+          <w:sz w:val="24"/>
+          <w:szCs w:val="24"/>
+          <w:rtl/>
+          <w:lang w:val="en-US"/>
+        </w:rPr>
+        <w:t xml:space="preserve">המתודה מחזירה </w:t>
+      </w:r>
+      <w:r>
+        <w:rPr>
+          <w:rFonts w:ascii="David" w:eastAsiaTheme="minorEastAsia" w:hAnsi="David" w:cs="David" w:hint="cs"/>
+          <w:sz w:val="24"/>
+          <w:szCs w:val="24"/>
+          <w:rtl/>
+          <w:lang w:val="en-US"/>
+        </w:rPr>
+        <w:t>מצביע לבן השמאלי ביותר של הצומת.</w:t>
       </w:r>
     </w:p>
     <w:p>
@@ -6723,6 +6624,18 @@
         <w:spacing w:line="276" w:lineRule="auto"/>
         <w:rPr>
           <w:rFonts w:ascii="David" w:eastAsiaTheme="minorEastAsia" w:hAnsi="David" w:cs="David"/>
+          <w:sz w:val="24"/>
+          <w:szCs w:val="24"/>
+          <w:lang w:val="en-US"/>
+        </w:rPr>
+      </w:pPr>
+    </w:p>
+    <w:p>
+      <w:pPr>
+        <w:bidi/>
+        <w:spacing w:line="276" w:lineRule="auto"/>
+        <w:rPr>
+          <w:rFonts w:ascii="David" w:eastAsiaTheme="minorEastAsia" w:hAnsi="David" w:cs="David"/>
           <w:b/>
           <w:bCs/>
           <w:sz w:val="24"/>
@@ -6732,7 +6645,6 @@
           <w:lang w:val="en-US"/>
         </w:rPr>
       </w:pPr>
-      <w:proofErr w:type="spellStart"/>
       <w:r>
         <w:rPr>
           <w:rFonts w:ascii="David" w:eastAsiaTheme="minorEastAsia" w:hAnsi="David" w:cs="David"/>
@@ -6743,24 +6655,24 @@
           <w:u w:val="single"/>
           <w:lang w:val="en-US"/>
         </w:rPr>
-        <w:t>setRank</w:t>
-      </w:r>
-      <w:proofErr w:type="spellEnd"/>
-      <w:r>
-        <w:rPr>
-          <w:rFonts w:ascii="David" w:eastAsiaTheme="minorEastAsia" w:hAnsi="David" w:cs="David"/>
+        <w:t>setFirstChild(HeapNode child)</w:t>
+      </w:r>
+      <w:r>
+        <w:rPr>
+          <w:rFonts w:ascii="David" w:eastAsiaTheme="minorEastAsia" w:hAnsi="David" w:cs="David" w:hint="cs"/>
           <w:b/>
           <w:bCs/>
           <w:sz w:val="24"/>
           <w:szCs w:val="24"/>
           <w:u w:val="single"/>
-          <w:lang w:val="en-US"/>
-        </w:rPr>
-        <w:t>(int rank)</w:t>
-      </w:r>
-      <w:r>
-        <w:rPr>
-          <w:rFonts w:ascii="David" w:eastAsiaTheme="minorEastAsia" w:hAnsi="David" w:cs="David" w:hint="cs"/>
+          <w:rtl/>
+          <w:lang w:val="en-US"/>
+        </w:rPr>
+        <w:t xml:space="preserve"> </w:t>
+      </w:r>
+      <w:r>
+        <w:rPr>
+          <w:rFonts w:ascii="David" w:eastAsiaTheme="minorEastAsia" w:hAnsi="David" w:cs="David"/>
           <w:b/>
           <w:bCs/>
           <w:sz w:val="24"/>
@@ -6769,11 +6681,11 @@
           <w:rtl/>
           <w:lang w:val="en-US"/>
         </w:rPr>
-        <w:t xml:space="preserve"> </w:t>
-      </w:r>
-      <w:r>
-        <w:rPr>
-          <w:rFonts w:ascii="David" w:eastAsiaTheme="minorEastAsia" w:hAnsi="David" w:cs="David"/>
+        <w:t>–</w:t>
+      </w:r>
+      <w:r>
+        <w:rPr>
+          <w:rFonts w:ascii="David" w:eastAsiaTheme="minorEastAsia" w:hAnsi="David" w:cs="David" w:hint="cs"/>
           <w:b/>
           <w:bCs/>
           <w:sz w:val="24"/>
@@ -6782,16 +6694,137 @@
           <w:rtl/>
           <w:lang w:val="en-US"/>
         </w:rPr>
-        <w:t>–</w:t>
-      </w:r>
-      <w:r>
-        <w:rPr>
-          <w:rFonts w:ascii="David" w:eastAsiaTheme="minorEastAsia" w:hAnsi="David" w:cs="David" w:hint="cs"/>
+        <w:t xml:space="preserve"> מתודת עזר</w:t>
+      </w:r>
+    </w:p>
+    <w:p>
+      <w:pPr>
+        <w:bidi/>
+        <w:spacing w:line="276" w:lineRule="auto"/>
+        <w:rPr>
+          <w:rFonts w:ascii="David" w:eastAsiaTheme="minorEastAsia" w:hAnsi="David" w:cs="David"/>
+          <w:sz w:val="24"/>
+          <w:szCs w:val="24"/>
+          <w:lang w:val="en-US"/>
+        </w:rPr>
+      </w:pPr>
+      <w:r>
+        <w:rPr>
+          <w:rFonts w:ascii="David" w:eastAsiaTheme="minorEastAsia" w:hAnsi="David" w:cs="David" w:hint="cs"/>
+          <w:sz w:val="24"/>
+          <w:szCs w:val="24"/>
+          <w:rtl/>
+          <w:lang w:val="en-US"/>
+        </w:rPr>
+        <w:t>המתודה מגדירה את הבן השמאלי ביותר של הצומת כערך שהתקבל כארגומנט.</w:t>
+      </w:r>
+      <w:r>
+        <w:rPr>
+          <w:rFonts w:ascii="David" w:eastAsiaTheme="minorEastAsia" w:hAnsi="David" w:cs="David"/>
+          <w:sz w:val="24"/>
+          <w:szCs w:val="24"/>
+          <w:rtl/>
+          <w:lang w:val="en-US"/>
+        </w:rPr>
+        <w:br/>
+      </w:r>
+    </w:p>
+    <w:p>
+      <w:pPr>
+        <w:bidi/>
+        <w:spacing w:line="276" w:lineRule="auto"/>
+        <w:rPr>
+          <w:rFonts w:ascii="David" w:eastAsiaTheme="minorEastAsia" w:hAnsi="David" w:cs="David"/>
           <w:b/>
           <w:bCs/>
           <w:sz w:val="24"/>
           <w:szCs w:val="24"/>
           <w:u w:val="single"/>
+          <w:lang w:val="en-US"/>
+        </w:rPr>
+      </w:pPr>
+      <w:r>
+        <w:rPr>
+          <w:rFonts w:ascii="David" w:eastAsiaTheme="minorEastAsia" w:hAnsi="David" w:cs="David" w:hint="cs"/>
+          <w:b/>
+          <w:bCs/>
+          <w:sz w:val="24"/>
+          <w:szCs w:val="24"/>
+          <w:u w:val="single"/>
+          <w:lang w:val="en-US"/>
+        </w:rPr>
+        <w:t>get</w:t>
+      </w:r>
+      <w:r>
+        <w:rPr>
+          <w:rFonts w:ascii="David" w:eastAsiaTheme="minorEastAsia" w:hAnsi="David" w:cs="David" w:hint="cs"/>
+          <w:b/>
+          <w:bCs/>
+          <w:sz w:val="24"/>
+          <w:szCs w:val="24"/>
+          <w:u w:val="single"/>
+          <w:lang w:val="en-US"/>
+        </w:rPr>
+        <w:t>P</w:t>
+      </w:r>
+      <w:r>
+        <w:rPr>
+          <w:rFonts w:ascii="David" w:eastAsiaTheme="minorEastAsia" w:hAnsi="David" w:cs="David"/>
+          <w:b/>
+          <w:bCs/>
+          <w:sz w:val="24"/>
+          <w:szCs w:val="24"/>
+          <w:u w:val="single"/>
+          <w:lang w:val="en-US"/>
+        </w:rPr>
+        <w:t>revBro</w:t>
+      </w:r>
+      <w:r>
+        <w:rPr>
+          <w:rFonts w:ascii="David" w:eastAsiaTheme="minorEastAsia" w:hAnsi="David" w:cs="David" w:hint="cs"/>
+          <w:b/>
+          <w:bCs/>
+          <w:sz w:val="24"/>
+          <w:szCs w:val="24"/>
+          <w:u w:val="single"/>
+          <w:lang w:val="en-US"/>
+        </w:rPr>
+        <w:t>()</w:t>
+      </w:r>
+      <w:r>
+        <w:rPr>
+          <w:rFonts w:ascii="David" w:eastAsiaTheme="minorEastAsia" w:hAnsi="David" w:cs="David" w:hint="cs"/>
+          <w:b/>
+          <w:bCs/>
+          <w:sz w:val="24"/>
+          <w:szCs w:val="24"/>
+          <w:u w:val="single"/>
+          <w:rtl/>
+          <w:lang w:val="en-US"/>
+        </w:rPr>
+        <w:t xml:space="preserve"> </w:t>
+      </w:r>
+      <w:r>
+        <w:rPr>
+          <w:rFonts w:ascii="David" w:eastAsiaTheme="minorEastAsia" w:hAnsi="David" w:cs="David"/>
+          <w:b/>
+          <w:bCs/>
+          <w:sz w:val="24"/>
+          <w:szCs w:val="24"/>
+          <w:u w:val="single"/>
+          <w:rtl/>
+          <w:lang w:val="en-US"/>
+        </w:rPr>
+        <w:t>–</w:t>
+      </w:r>
+      <w:r>
+        <w:rPr>
+          <w:rFonts w:ascii="David" w:eastAsiaTheme="minorEastAsia" w:hAnsi="David" w:cs="David" w:hint="cs"/>
+          <w:b/>
+          <w:bCs/>
+          <w:sz w:val="24"/>
+          <w:szCs w:val="24"/>
+          <w:u w:val="single"/>
           <w:rtl/>
           <w:lang w:val="en-US"/>
         </w:rPr>
@@ -6806,28 +6839,39 @@
           <w:rFonts w:ascii="David" w:eastAsiaTheme="minorEastAsia" w:hAnsi="David" w:cs="David"/>
           <w:sz w:val="24"/>
           <w:szCs w:val="24"/>
-          <w:lang w:val="en-US"/>
-        </w:rPr>
-      </w:pPr>
-      <w:r>
-        <w:rPr>
-          <w:rFonts w:ascii="David" w:eastAsiaTheme="minorEastAsia" w:hAnsi="David" w:cs="David" w:hint="cs"/>
-          <w:sz w:val="24"/>
-          <w:szCs w:val="24"/>
-          <w:rtl/>
-          <w:lang w:val="en-US"/>
-        </w:rPr>
-        <w:t>המתודה מגדירה את שדה הדרגה של הצומת כערך שהתקבל כארגומנט.</w:t>
-      </w:r>
-      <w:r>
-        <w:rPr>
-          <w:rFonts w:ascii="David" w:eastAsiaTheme="minorEastAsia" w:hAnsi="David" w:cs="David"/>
-          <w:sz w:val="24"/>
-          <w:szCs w:val="24"/>
-          <w:rtl/>
-          <w:lang w:val="en-US"/>
-        </w:rPr>
-        <w:br/>
+          <w:rtl/>
+          <w:lang w:val="en-US"/>
+        </w:rPr>
+      </w:pPr>
+      <w:r>
+        <w:rPr>
+          <w:rFonts w:ascii="David" w:eastAsiaTheme="minorEastAsia" w:hAnsi="David" w:cs="David" w:hint="cs"/>
+          <w:sz w:val="24"/>
+          <w:szCs w:val="24"/>
+          <w:rtl/>
+          <w:lang w:val="en-US"/>
+        </w:rPr>
+        <w:t xml:space="preserve">המתודה מחזירה </w:t>
+      </w:r>
+      <w:r>
+        <w:rPr>
+          <w:rFonts w:ascii="David" w:eastAsiaTheme="minorEastAsia" w:hAnsi="David" w:cs="David" w:hint="cs"/>
+          <w:sz w:val="24"/>
+          <w:szCs w:val="24"/>
+          <w:rtl/>
+          <w:lang w:val="en-US"/>
+        </w:rPr>
+        <w:t>מצביע לאח השמאלי של הצומת (באופן מעגלי)</w:t>
+      </w:r>
+      <w:r>
+        <w:rPr>
+          <w:rFonts w:ascii="David" w:eastAsiaTheme="minorEastAsia" w:hAnsi="David" w:cs="David" w:hint="cs"/>
+          <w:sz w:val="24"/>
+          <w:szCs w:val="24"/>
+          <w:rtl/>
+          <w:lang w:val="en-US"/>
+        </w:rPr>
+        <w:t>.</w:t>
       </w:r>
     </w:p>
     <w:p>
@@ -6836,18 +6880,30 @@
         <w:spacing w:line="276" w:lineRule="auto"/>
         <w:rPr>
           <w:rFonts w:ascii="David" w:eastAsiaTheme="minorEastAsia" w:hAnsi="David" w:cs="David"/>
+          <w:sz w:val="24"/>
+          <w:szCs w:val="24"/>
+          <w:lang w:val="en-US"/>
+        </w:rPr>
+      </w:pPr>
+    </w:p>
+    <w:p>
+      <w:pPr>
+        <w:bidi/>
+        <w:spacing w:line="276" w:lineRule="auto"/>
+        <w:rPr>
+          <w:rFonts w:ascii="David" w:eastAsiaTheme="minorEastAsia" w:hAnsi="David" w:cs="David"/>
           <w:b/>
           <w:bCs/>
           <w:sz w:val="24"/>
           <w:szCs w:val="24"/>
           <w:u w:val="single"/>
-          <w:lang w:val="en-US"/>
-        </w:rPr>
-      </w:pPr>
-      <w:proofErr w:type="spellStart"/>
-      <w:r>
-        <w:rPr>
-          <w:rFonts w:ascii="David" w:eastAsiaTheme="minorEastAsia" w:hAnsi="David" w:cs="David" w:hint="cs"/>
+          <w:rtl/>
+          <w:lang w:val="en-US"/>
+        </w:rPr>
+      </w:pPr>
+      <w:r>
+        <w:rPr>
+          <w:rFonts w:ascii="David" w:eastAsiaTheme="minorEastAsia" w:hAnsi="David" w:cs="David"/>
           <w:b/>
           <w:bCs/>
           <w:sz w:val="24"/>
@@ -6855,32 +6911,33 @@
           <w:u w:val="single"/>
           <w:lang w:val="en-US"/>
         </w:rPr>
-        <w:t>get</w:t>
-      </w:r>
-      <w:r>
-        <w:rPr>
-          <w:rFonts w:ascii="David" w:eastAsiaTheme="minorEastAsia" w:hAnsi="David" w:cs="David"/>
+        <w:t>setPrevBro(HeapNode prevBro)</w:t>
+      </w:r>
+      <w:r>
+        <w:rPr>
+          <w:rFonts w:ascii="David" w:eastAsiaTheme="minorEastAsia" w:hAnsi="David" w:cs="David" w:hint="cs"/>
           <w:b/>
           <w:bCs/>
           <w:sz w:val="24"/>
           <w:szCs w:val="24"/>
           <w:u w:val="single"/>
-          <w:lang w:val="en-US"/>
-        </w:rPr>
-        <w:t>Mark</w:t>
-      </w:r>
-      <w:proofErr w:type="spellEnd"/>
-      <w:r>
-        <w:rPr>
-          <w:rFonts w:ascii="David" w:eastAsiaTheme="minorEastAsia" w:hAnsi="David" w:cs="David" w:hint="cs"/>
+          <w:rtl/>
+          <w:lang w:val="en-US"/>
+        </w:rPr>
+        <w:t xml:space="preserve"> </w:t>
+      </w:r>
+      <w:r>
+        <w:rPr>
+          <w:rFonts w:ascii="David" w:eastAsiaTheme="minorEastAsia" w:hAnsi="David" w:cs="David"/>
           <w:b/>
           <w:bCs/>
           <w:sz w:val="24"/>
           <w:szCs w:val="24"/>
           <w:u w:val="single"/>
-          <w:lang w:val="en-US"/>
-        </w:rPr>
-        <w:t>()</w:t>
+          <w:rtl/>
+          <w:lang w:val="en-US"/>
+        </w:rPr>
+        <w:t>–</w:t>
       </w:r>
       <w:r>
         <w:rPr>
@@ -6893,9 +6950,35 @@
           <w:rtl/>
           <w:lang w:val="en-US"/>
         </w:rPr>
-        <w:t xml:space="preserve"> </w:t>
-      </w:r>
-      <w:r>
+        <w:t xml:space="preserve"> מתודת עזר</w:t>
+      </w:r>
+    </w:p>
+    <w:p>
+      <w:pPr>
+        <w:bidi/>
+        <w:spacing w:line="276" w:lineRule="auto"/>
+        <w:rPr>
+          <w:rFonts w:ascii="David" w:eastAsiaTheme="minorEastAsia" w:hAnsi="David" w:cs="David"/>
+          <w:sz w:val="24"/>
+          <w:szCs w:val="24"/>
+          <w:lang w:val="en-US"/>
+        </w:rPr>
+      </w:pPr>
+      <w:r>
+        <w:rPr>
+          <w:rFonts w:ascii="David" w:eastAsiaTheme="minorEastAsia" w:hAnsi="David" w:cs="David" w:hint="cs"/>
+          <w:sz w:val="24"/>
+          <w:szCs w:val="24"/>
+          <w:rtl/>
+          <w:lang w:val="en-US"/>
+        </w:rPr>
+        <w:t>המתודה מגדירה את האח השמאלי של הצומת כערך שהתקבל כארגומנט.</w:t>
+      </w:r>
+    </w:p>
+    <w:p>
+      <w:pPr>
+        <w:bidi/>
+        <w:spacing w:line="276" w:lineRule="auto"/>
         <w:rPr>
           <w:rFonts w:ascii="David" w:eastAsiaTheme="minorEastAsia" w:hAnsi="David" w:cs="David"/>
           <w:b/>
@@ -6903,10 +6986,18 @@
           <w:sz w:val="24"/>
           <w:szCs w:val="24"/>
           <w:u w:val="single"/>
-          <w:rtl/>
-          <w:lang w:val="en-US"/>
-        </w:rPr>
-        <w:t>–</w:t>
+          <w:lang w:val="en-US"/>
+        </w:rPr>
+      </w:pPr>
+      <w:r>
+        <w:rPr>
+          <w:rFonts w:ascii="David" w:eastAsiaTheme="minorEastAsia" w:hAnsi="David" w:cs="David"/>
+          <w:sz w:val="24"/>
+          <w:szCs w:val="24"/>
+          <w:rtl/>
+          <w:lang w:val="en-US"/>
+        </w:rPr>
+        <w:br/>
       </w:r>
       <w:r>
         <w:rPr>
@@ -6916,6 +7007,68 @@
           <w:sz w:val="24"/>
           <w:szCs w:val="24"/>
           <w:u w:val="single"/>
+          <w:lang w:val="en-US"/>
+        </w:rPr>
+        <w:t>get</w:t>
+      </w:r>
+      <w:r>
+        <w:rPr>
+          <w:rFonts w:ascii="David" w:eastAsiaTheme="minorEastAsia" w:hAnsi="David" w:cs="David"/>
+          <w:b/>
+          <w:bCs/>
+          <w:sz w:val="24"/>
+          <w:szCs w:val="24"/>
+          <w:u w:val="single"/>
+          <w:lang w:val="en-US"/>
+        </w:rPr>
+        <w:t>NextBro</w:t>
+      </w:r>
+      <w:r>
+        <w:rPr>
+          <w:rFonts w:ascii="David" w:eastAsiaTheme="minorEastAsia" w:hAnsi="David" w:cs="David" w:hint="cs"/>
+          <w:b/>
+          <w:bCs/>
+          <w:sz w:val="24"/>
+          <w:szCs w:val="24"/>
+          <w:u w:val="single"/>
+          <w:lang w:val="en-US"/>
+        </w:rPr>
+        <w:t>()</w:t>
+      </w:r>
+      <w:r>
+        <w:rPr>
+          <w:rFonts w:ascii="David" w:eastAsiaTheme="minorEastAsia" w:hAnsi="David" w:cs="David" w:hint="cs"/>
+          <w:b/>
+          <w:bCs/>
+          <w:sz w:val="24"/>
+          <w:szCs w:val="24"/>
+          <w:u w:val="single"/>
+          <w:rtl/>
+          <w:lang w:val="en-US"/>
+        </w:rPr>
+        <w:t xml:space="preserve"> </w:t>
+      </w:r>
+      <w:r>
+        <w:rPr>
+          <w:rFonts w:ascii="David" w:eastAsiaTheme="minorEastAsia" w:hAnsi="David" w:cs="David"/>
+          <w:b/>
+          <w:bCs/>
+          <w:sz w:val="24"/>
+          <w:szCs w:val="24"/>
+          <w:u w:val="single"/>
+          <w:rtl/>
+          <w:lang w:val="en-US"/>
+        </w:rPr>
+        <w:t>–</w:t>
+      </w:r>
+      <w:r>
+        <w:rPr>
+          <w:rFonts w:ascii="David" w:eastAsiaTheme="minorEastAsia" w:hAnsi="David" w:cs="David" w:hint="cs"/>
+          <w:b/>
+          <w:bCs/>
+          <w:sz w:val="24"/>
+          <w:szCs w:val="24"/>
+          <w:u w:val="single"/>
           <w:rtl/>
           <w:lang w:val="en-US"/>
         </w:rPr>
@@ -6930,57 +7083,39 @@
           <w:rFonts w:ascii="David" w:eastAsiaTheme="minorEastAsia" w:hAnsi="David" w:cs="David"/>
           <w:sz w:val="24"/>
           <w:szCs w:val="24"/>
-          <w:lang w:val="en-US"/>
-        </w:rPr>
-      </w:pPr>
-      <w:r>
-        <w:rPr>
-          <w:rFonts w:ascii="David" w:eastAsiaTheme="minorEastAsia" w:hAnsi="David" w:cs="David" w:hint="cs"/>
-          <w:sz w:val="24"/>
-          <w:szCs w:val="24"/>
-          <w:rtl/>
-          <w:lang w:val="en-US"/>
-        </w:rPr>
-        <w:t xml:space="preserve">המתודה מחזירה את </w:t>
-      </w:r>
-      <w:r>
-        <w:rPr>
-          <w:rFonts w:ascii="David" w:eastAsiaTheme="minorEastAsia" w:hAnsi="David" w:cs="David" w:hint="cs"/>
-          <w:sz w:val="24"/>
-          <w:szCs w:val="24"/>
-          <w:rtl/>
-          <w:lang w:val="en-US"/>
-        </w:rPr>
-        <w:t>שדה הסימון</w:t>
-      </w:r>
-      <w:r>
-        <w:rPr>
-          <w:rFonts w:ascii="David" w:eastAsiaTheme="minorEastAsia" w:hAnsi="David" w:cs="David" w:hint="cs"/>
-          <w:sz w:val="24"/>
-          <w:szCs w:val="24"/>
-          <w:rtl/>
-          <w:lang w:val="en-US"/>
-        </w:rPr>
-        <w:t xml:space="preserve"> של הצומת</w:t>
-      </w:r>
-      <w:r>
-        <w:rPr>
-          <w:rFonts w:ascii="David" w:eastAsiaTheme="minorEastAsia" w:hAnsi="David" w:cs="David" w:hint="cs"/>
-          <w:sz w:val="24"/>
-          <w:szCs w:val="24"/>
-          <w:rtl/>
-          <w:lang w:val="en-US"/>
-        </w:rPr>
-        <w:t xml:space="preserve"> (ביט שערכו 1 אם הוא מסומן ו-0 אחרת).</w:t>
-      </w:r>
-      <w:r>
-        <w:rPr>
-          <w:rFonts w:ascii="David" w:eastAsiaTheme="minorEastAsia" w:hAnsi="David" w:cs="David"/>
-          <w:sz w:val="24"/>
-          <w:szCs w:val="24"/>
-          <w:lang w:val="en-US"/>
-        </w:rPr>
-        <w:br/>
+          <w:rtl/>
+          <w:lang w:val="en-US"/>
+        </w:rPr>
+      </w:pPr>
+      <w:r>
+        <w:rPr>
+          <w:rFonts w:ascii="David" w:eastAsiaTheme="minorEastAsia" w:hAnsi="David" w:cs="David" w:hint="cs"/>
+          <w:sz w:val="24"/>
+          <w:szCs w:val="24"/>
+          <w:rtl/>
+          <w:lang w:val="en-US"/>
+        </w:rPr>
+        <w:t xml:space="preserve">המתודה מחזירה </w:t>
+      </w:r>
+      <w:r>
+        <w:rPr>
+          <w:rFonts w:ascii="David" w:eastAsiaTheme="minorEastAsia" w:hAnsi="David" w:cs="David" w:hint="cs"/>
+          <w:sz w:val="24"/>
+          <w:szCs w:val="24"/>
+          <w:rtl/>
+          <w:lang w:val="en-US"/>
+        </w:rPr>
+        <w:t>מצביע לאח הימני של הצומת (באופן מעגלי)</w:t>
+      </w:r>
+      <w:r>
+        <w:rPr>
+          <w:rFonts w:ascii="David" w:eastAsiaTheme="minorEastAsia" w:hAnsi="David" w:cs="David" w:hint="cs"/>
+          <w:sz w:val="24"/>
+          <w:szCs w:val="24"/>
+          <w:rtl/>
+          <w:lang w:val="en-US"/>
+        </w:rPr>
+        <w:t>.</w:t>
       </w:r>
     </w:p>
     <w:p>
@@ -6989,6 +7124,18 @@
         <w:spacing w:line="276" w:lineRule="auto"/>
         <w:rPr>
           <w:rFonts w:ascii="David" w:eastAsiaTheme="minorEastAsia" w:hAnsi="David" w:cs="David"/>
+          <w:sz w:val="24"/>
+          <w:szCs w:val="24"/>
+          <w:lang w:val="en-US"/>
+        </w:rPr>
+      </w:pPr>
+    </w:p>
+    <w:p>
+      <w:pPr>
+        <w:bidi/>
+        <w:spacing w:line="276" w:lineRule="auto"/>
+        <w:rPr>
+          <w:rFonts w:ascii="David" w:eastAsiaTheme="minorEastAsia" w:hAnsi="David" w:cs="David"/>
           <w:b/>
           <w:bCs/>
           <w:sz w:val="24"/>
@@ -6998,7 +7145,6 @@
           <w:lang w:val="en-US"/>
         </w:rPr>
       </w:pPr>
-      <w:proofErr w:type="spellStart"/>
       <w:r>
         <w:rPr>
           <w:rFonts w:ascii="David" w:eastAsiaTheme="minorEastAsia" w:hAnsi="David" w:cs="David"/>
@@ -7009,24 +7155,24 @@
           <w:u w:val="single"/>
           <w:lang w:val="en-US"/>
         </w:rPr>
-        <w:t>setMark</w:t>
-      </w:r>
-      <w:proofErr w:type="spellEnd"/>
-      <w:r>
-        <w:rPr>
-          <w:rFonts w:ascii="David" w:eastAsiaTheme="minorEastAsia" w:hAnsi="David" w:cs="David"/>
+        <w:t>setNextBro(HeapNode nextBro)</w:t>
+      </w:r>
+      <w:r>
+        <w:rPr>
+          <w:rFonts w:ascii="David" w:eastAsiaTheme="minorEastAsia" w:hAnsi="David" w:cs="David" w:hint="cs"/>
           <w:b/>
           <w:bCs/>
           <w:sz w:val="24"/>
           <w:szCs w:val="24"/>
           <w:u w:val="single"/>
-          <w:lang w:val="en-US"/>
-        </w:rPr>
-        <w:t>(int mark)</w:t>
-      </w:r>
-      <w:r>
-        <w:rPr>
-          <w:rFonts w:ascii="David" w:eastAsiaTheme="minorEastAsia" w:hAnsi="David" w:cs="David" w:hint="cs"/>
+          <w:rtl/>
+          <w:lang w:val="en-US"/>
+        </w:rPr>
+        <w:t xml:space="preserve"> </w:t>
+      </w:r>
+      <w:r>
+        <w:rPr>
+          <w:rFonts w:ascii="David" w:eastAsiaTheme="minorEastAsia" w:hAnsi="David" w:cs="David"/>
           <w:b/>
           <w:bCs/>
           <w:sz w:val="24"/>
@@ -7035,11 +7181,11 @@
           <w:rtl/>
           <w:lang w:val="en-US"/>
         </w:rPr>
-        <w:t xml:space="preserve"> </w:t>
-      </w:r>
-      <w:r>
-        <w:rPr>
-          <w:rFonts w:ascii="David" w:eastAsiaTheme="minorEastAsia" w:hAnsi="David" w:cs="David"/>
+        <w:t>–</w:t>
+      </w:r>
+      <w:r>
+        <w:rPr>
+          <w:rFonts w:ascii="David" w:eastAsiaTheme="minorEastAsia" w:hAnsi="David" w:cs="David" w:hint="cs"/>
           <w:b/>
           <w:bCs/>
           <w:sz w:val="24"/>
@@ -7048,16 +7194,127 @@
           <w:rtl/>
           <w:lang w:val="en-US"/>
         </w:rPr>
-        <w:t>–</w:t>
-      </w:r>
-      <w:r>
-        <w:rPr>
-          <w:rFonts w:ascii="David" w:eastAsiaTheme="minorEastAsia" w:hAnsi="David" w:cs="David" w:hint="cs"/>
+        <w:t xml:space="preserve"> מתודת עזר</w:t>
+      </w:r>
+    </w:p>
+    <w:p>
+      <w:pPr>
+        <w:bidi/>
+        <w:spacing w:line="276" w:lineRule="auto"/>
+        <w:rPr>
+          <w:rFonts w:ascii="David" w:eastAsiaTheme="minorEastAsia" w:hAnsi="David" w:cs="David"/>
+          <w:sz w:val="24"/>
+          <w:szCs w:val="24"/>
+          <w:lang w:val="en-US"/>
+        </w:rPr>
+      </w:pPr>
+      <w:r>
+        <w:rPr>
+          <w:rFonts w:ascii="David" w:eastAsiaTheme="minorEastAsia" w:hAnsi="David" w:cs="David" w:hint="cs"/>
+          <w:sz w:val="24"/>
+          <w:szCs w:val="24"/>
+          <w:rtl/>
+          <w:lang w:val="en-US"/>
+        </w:rPr>
+        <w:t>המתודה מגדירה את האח הימני של הצומת כערך שהתקבל כארגומנט.</w:t>
+      </w:r>
+    </w:p>
+    <w:p>
+      <w:pPr>
+        <w:bidi/>
+        <w:spacing w:line="276" w:lineRule="auto"/>
+        <w:rPr>
+          <w:rFonts w:ascii="David" w:eastAsiaTheme="minorEastAsia" w:hAnsi="David" w:cs="David"/>
+          <w:sz w:val="24"/>
+          <w:szCs w:val="24"/>
+          <w:lang w:val="en-US"/>
+        </w:rPr>
+      </w:pPr>
+    </w:p>
+    <w:p>
+      <w:pPr>
+        <w:bidi/>
+        <w:spacing w:line="276" w:lineRule="auto"/>
+        <w:rPr>
+          <w:rFonts w:ascii="David" w:eastAsiaTheme="minorEastAsia" w:hAnsi="David" w:cs="David"/>
           <w:b/>
           <w:bCs/>
           <w:sz w:val="24"/>
           <w:szCs w:val="24"/>
           <w:u w:val="single"/>
+          <w:lang w:val="en-US"/>
+        </w:rPr>
+      </w:pPr>
+      <w:r>
+        <w:rPr>
+          <w:rFonts w:ascii="David" w:eastAsiaTheme="minorEastAsia" w:hAnsi="David" w:cs="David" w:hint="cs"/>
+          <w:b/>
+          <w:bCs/>
+          <w:sz w:val="24"/>
+          <w:szCs w:val="24"/>
+          <w:u w:val="single"/>
+          <w:lang w:val="en-US"/>
+        </w:rPr>
+        <w:t>get</w:t>
+      </w:r>
+      <w:r>
+        <w:rPr>
+          <w:rFonts w:ascii="David" w:eastAsiaTheme="minorEastAsia" w:hAnsi="David" w:cs="David"/>
+          <w:b/>
+          <w:bCs/>
+          <w:sz w:val="24"/>
+          <w:szCs w:val="24"/>
+          <w:u w:val="single"/>
+          <w:lang w:val="en-US"/>
+        </w:rPr>
+        <w:t>Parent</w:t>
+      </w:r>
+      <w:r>
+        <w:rPr>
+          <w:rFonts w:ascii="David" w:eastAsiaTheme="minorEastAsia" w:hAnsi="David" w:cs="David" w:hint="cs"/>
+          <w:b/>
+          <w:bCs/>
+          <w:sz w:val="24"/>
+          <w:szCs w:val="24"/>
+          <w:u w:val="single"/>
+          <w:lang w:val="en-US"/>
+        </w:rPr>
+        <w:t>()</w:t>
+      </w:r>
+      <w:r>
+        <w:rPr>
+          <w:rFonts w:ascii="David" w:eastAsiaTheme="minorEastAsia" w:hAnsi="David" w:cs="David" w:hint="cs"/>
+          <w:b/>
+          <w:bCs/>
+          <w:sz w:val="24"/>
+          <w:szCs w:val="24"/>
+          <w:u w:val="single"/>
+          <w:rtl/>
+          <w:lang w:val="en-US"/>
+        </w:rPr>
+        <w:t xml:space="preserve"> </w:t>
+      </w:r>
+      <w:r>
+        <w:rPr>
+          <w:rFonts w:ascii="David" w:eastAsiaTheme="minorEastAsia" w:hAnsi="David" w:cs="David"/>
+          <w:b/>
+          <w:bCs/>
+          <w:sz w:val="24"/>
+          <w:szCs w:val="24"/>
+          <w:u w:val="single"/>
+          <w:rtl/>
+          <w:lang w:val="en-US"/>
+        </w:rPr>
+        <w:t>–</w:t>
+      </w:r>
+      <w:r>
+        <w:rPr>
+          <w:rFonts w:ascii="David" w:eastAsiaTheme="minorEastAsia" w:hAnsi="David" w:cs="David" w:hint="cs"/>
+          <w:b/>
+          <w:bCs/>
+          <w:sz w:val="24"/>
+          <w:szCs w:val="24"/>
+          <w:u w:val="single"/>
           <w:rtl/>
           <w:lang w:val="en-US"/>
         </w:rPr>
@@ -7084,8 +7341,17 @@
           <w:rtl/>
           <w:lang w:val="en-US"/>
         </w:rPr>
-        <w:lastRenderedPageBreak/>
-        <w:t>המתודה מגדירה את שדה הסימון של הצומת כערך שהתקבל כארגומנט.</w:t>
+        <w:t xml:space="preserve">המתודה מחזירה </w:t>
+      </w:r>
+      <w:r>
+        <w:rPr>
+          <w:rFonts w:ascii="David" w:eastAsiaTheme="minorEastAsia" w:hAnsi="David" w:cs="David" w:hint="cs"/>
+          <w:sz w:val="24"/>
+          <w:szCs w:val="24"/>
+          <w:rtl/>
+          <w:lang w:val="en-US"/>
+        </w:rPr>
+        <w:t>מצביע להורה של הצומת.</w:t>
       </w:r>
     </w:p>
     <w:p>
@@ -7111,13 +7377,13 @@
           <w:sz w:val="24"/>
           <w:szCs w:val="24"/>
           <w:u w:val="single"/>
-          <w:lang w:val="en-US"/>
-        </w:rPr>
-      </w:pPr>
-      <w:proofErr w:type="spellStart"/>
-      <w:r>
-        <w:rPr>
-          <w:rFonts w:ascii="David" w:eastAsiaTheme="minorEastAsia" w:hAnsi="David" w:cs="David" w:hint="cs"/>
+          <w:rtl/>
+          <w:lang w:val="en-US"/>
+        </w:rPr>
+      </w:pPr>
+      <w:r>
+        <w:rPr>
+          <w:rFonts w:ascii="David" w:eastAsiaTheme="minorEastAsia" w:hAnsi="David" w:cs="David"/>
           <w:b/>
           <w:bCs/>
           <w:sz w:val="24"/>
@@ -7125,1110 +7391,7 @@
           <w:u w:val="single"/>
           <w:lang w:val="en-US"/>
         </w:rPr>
-        <w:t>get</w:t>
-      </w:r>
-      <w:r>
-        <w:rPr>
-          <w:rFonts w:ascii="David" w:eastAsiaTheme="minorEastAsia" w:hAnsi="David" w:cs="David" w:hint="cs"/>
-          <w:b/>
-          <w:bCs/>
-          <w:sz w:val="24"/>
-          <w:szCs w:val="24"/>
-          <w:u w:val="single"/>
-          <w:lang w:val="en-US"/>
-        </w:rPr>
-        <w:t>F</w:t>
-      </w:r>
-      <w:r>
-        <w:rPr>
-          <w:rFonts w:ascii="David" w:eastAsiaTheme="minorEastAsia" w:hAnsi="David" w:cs="David"/>
-          <w:b/>
-          <w:bCs/>
-          <w:sz w:val="24"/>
-          <w:szCs w:val="24"/>
-          <w:u w:val="single"/>
-          <w:lang w:val="en-US"/>
-        </w:rPr>
-        <w:t>irstChild</w:t>
-      </w:r>
-      <w:proofErr w:type="spellEnd"/>
-      <w:r>
-        <w:rPr>
-          <w:rFonts w:ascii="David" w:eastAsiaTheme="minorEastAsia" w:hAnsi="David" w:cs="David" w:hint="cs"/>
-          <w:b/>
-          <w:bCs/>
-          <w:sz w:val="24"/>
-          <w:szCs w:val="24"/>
-          <w:u w:val="single"/>
-          <w:lang w:val="en-US"/>
-        </w:rPr>
-        <w:t>()</w:t>
-      </w:r>
-      <w:r>
-        <w:rPr>
-          <w:rFonts w:ascii="David" w:eastAsiaTheme="minorEastAsia" w:hAnsi="David" w:cs="David" w:hint="cs"/>
-          <w:b/>
-          <w:bCs/>
-          <w:sz w:val="24"/>
-          <w:szCs w:val="24"/>
-          <w:u w:val="single"/>
-          <w:rtl/>
-          <w:lang w:val="en-US"/>
-        </w:rPr>
-        <w:t xml:space="preserve"> </w:t>
-      </w:r>
-      <w:r>
-        <w:rPr>
-          <w:rFonts w:ascii="David" w:eastAsiaTheme="minorEastAsia" w:hAnsi="David" w:cs="David"/>
-          <w:b/>
-          <w:bCs/>
-          <w:sz w:val="24"/>
-          <w:szCs w:val="24"/>
-          <w:u w:val="single"/>
-          <w:rtl/>
-          <w:lang w:val="en-US"/>
-        </w:rPr>
-        <w:t>–</w:t>
-      </w:r>
-      <w:r>
-        <w:rPr>
-          <w:rFonts w:ascii="David" w:eastAsiaTheme="minorEastAsia" w:hAnsi="David" w:cs="David" w:hint="cs"/>
-          <w:b/>
-          <w:bCs/>
-          <w:sz w:val="24"/>
-          <w:szCs w:val="24"/>
-          <w:u w:val="single"/>
-          <w:rtl/>
-          <w:lang w:val="en-US"/>
-        </w:rPr>
-        <w:t xml:space="preserve"> מתודת עזר</w:t>
-      </w:r>
-    </w:p>
-    <w:p>
-      <w:pPr>
-        <w:bidi/>
-        <w:spacing w:line="276" w:lineRule="auto"/>
-        <w:rPr>
-          <w:rFonts w:ascii="David" w:eastAsiaTheme="minorEastAsia" w:hAnsi="David" w:cs="David"/>
-          <w:sz w:val="24"/>
-          <w:szCs w:val="24"/>
-          <w:rtl/>
-          <w:lang w:val="en-US"/>
-        </w:rPr>
-      </w:pPr>
-      <w:r>
-        <w:rPr>
-          <w:rFonts w:ascii="David" w:eastAsiaTheme="minorEastAsia" w:hAnsi="David" w:cs="David" w:hint="cs"/>
-          <w:sz w:val="24"/>
-          <w:szCs w:val="24"/>
-          <w:rtl/>
-          <w:lang w:val="en-US"/>
-        </w:rPr>
-        <w:t xml:space="preserve">המתודה מחזירה </w:t>
-      </w:r>
-      <w:r>
-        <w:rPr>
-          <w:rFonts w:ascii="David" w:eastAsiaTheme="minorEastAsia" w:hAnsi="David" w:cs="David" w:hint="cs"/>
-          <w:sz w:val="24"/>
-          <w:szCs w:val="24"/>
-          <w:rtl/>
-          <w:lang w:val="en-US"/>
-        </w:rPr>
-        <w:t>מצביע לבן השמאלי ביותר של הצומת.</w:t>
-      </w:r>
-    </w:p>
-    <w:p>
-      <w:pPr>
-        <w:bidi/>
-        <w:spacing w:line="276" w:lineRule="auto"/>
-        <w:rPr>
-          <w:rFonts w:ascii="David" w:eastAsiaTheme="minorEastAsia" w:hAnsi="David" w:cs="David"/>
-          <w:sz w:val="24"/>
-          <w:szCs w:val="24"/>
-          <w:lang w:val="en-US"/>
-        </w:rPr>
-      </w:pPr>
-    </w:p>
-    <w:p>
-      <w:pPr>
-        <w:bidi/>
-        <w:spacing w:line="276" w:lineRule="auto"/>
-        <w:rPr>
-          <w:rFonts w:ascii="David" w:eastAsiaTheme="minorEastAsia" w:hAnsi="David" w:cs="David"/>
-          <w:b/>
-          <w:bCs/>
-          <w:sz w:val="24"/>
-          <w:szCs w:val="24"/>
-          <w:u w:val="single"/>
-          <w:rtl/>
-          <w:lang w:val="en-US"/>
-        </w:rPr>
-      </w:pPr>
-      <w:proofErr w:type="spellStart"/>
-      <w:r>
-        <w:rPr>
-          <w:rFonts w:ascii="David" w:eastAsiaTheme="minorEastAsia" w:hAnsi="David" w:cs="David"/>
-          <w:b/>
-          <w:bCs/>
-          <w:sz w:val="24"/>
-          <w:szCs w:val="24"/>
-          <w:u w:val="single"/>
-          <w:lang w:val="en-US"/>
-        </w:rPr>
-        <w:t>setFirstChild</w:t>
-      </w:r>
-      <w:proofErr w:type="spellEnd"/>
-      <w:r>
-        <w:rPr>
-          <w:rFonts w:ascii="David" w:eastAsiaTheme="minorEastAsia" w:hAnsi="David" w:cs="David"/>
-          <w:b/>
-          <w:bCs/>
-          <w:sz w:val="24"/>
-          <w:szCs w:val="24"/>
-          <w:u w:val="single"/>
-          <w:lang w:val="en-US"/>
-        </w:rPr>
-        <w:t>(</w:t>
-      </w:r>
-      <w:proofErr w:type="spellStart"/>
-      <w:r>
-        <w:rPr>
-          <w:rFonts w:ascii="David" w:eastAsiaTheme="minorEastAsia" w:hAnsi="David" w:cs="David"/>
-          <w:b/>
-          <w:bCs/>
-          <w:sz w:val="24"/>
-          <w:szCs w:val="24"/>
-          <w:u w:val="single"/>
-          <w:lang w:val="en-US"/>
-        </w:rPr>
-        <w:t>HeapNode</w:t>
-      </w:r>
-      <w:proofErr w:type="spellEnd"/>
-      <w:r>
-        <w:rPr>
-          <w:rFonts w:ascii="David" w:eastAsiaTheme="minorEastAsia" w:hAnsi="David" w:cs="David"/>
-          <w:b/>
-          <w:bCs/>
-          <w:sz w:val="24"/>
-          <w:szCs w:val="24"/>
-          <w:u w:val="single"/>
-          <w:lang w:val="en-US"/>
-        </w:rPr>
-        <w:t xml:space="preserve"> child)</w:t>
-      </w:r>
-      <w:r>
-        <w:rPr>
-          <w:rFonts w:ascii="David" w:eastAsiaTheme="minorEastAsia" w:hAnsi="David" w:cs="David" w:hint="cs"/>
-          <w:b/>
-          <w:bCs/>
-          <w:sz w:val="24"/>
-          <w:szCs w:val="24"/>
-          <w:u w:val="single"/>
-          <w:rtl/>
-          <w:lang w:val="en-US"/>
-        </w:rPr>
-        <w:t xml:space="preserve"> </w:t>
-      </w:r>
-      <w:r>
-        <w:rPr>
-          <w:rFonts w:ascii="David" w:eastAsiaTheme="minorEastAsia" w:hAnsi="David" w:cs="David"/>
-          <w:b/>
-          <w:bCs/>
-          <w:sz w:val="24"/>
-          <w:szCs w:val="24"/>
-          <w:u w:val="single"/>
-          <w:rtl/>
-          <w:lang w:val="en-US"/>
-        </w:rPr>
-        <w:t>–</w:t>
-      </w:r>
-      <w:r>
-        <w:rPr>
-          <w:rFonts w:ascii="David" w:eastAsiaTheme="minorEastAsia" w:hAnsi="David" w:cs="David" w:hint="cs"/>
-          <w:b/>
-          <w:bCs/>
-          <w:sz w:val="24"/>
-          <w:szCs w:val="24"/>
-          <w:u w:val="single"/>
-          <w:rtl/>
-          <w:lang w:val="en-US"/>
-        </w:rPr>
-        <w:t xml:space="preserve"> מתודת עזר</w:t>
-      </w:r>
-    </w:p>
-    <w:p>
-      <w:pPr>
-        <w:bidi/>
-        <w:spacing w:line="276" w:lineRule="auto"/>
-        <w:rPr>
-          <w:rFonts w:ascii="David" w:eastAsiaTheme="minorEastAsia" w:hAnsi="David" w:cs="David"/>
-          <w:sz w:val="24"/>
-          <w:szCs w:val="24"/>
-          <w:lang w:val="en-US"/>
-        </w:rPr>
-      </w:pPr>
-      <w:r>
-        <w:rPr>
-          <w:rFonts w:ascii="David" w:eastAsiaTheme="minorEastAsia" w:hAnsi="David" w:cs="David" w:hint="cs"/>
-          <w:sz w:val="24"/>
-          <w:szCs w:val="24"/>
-          <w:rtl/>
-          <w:lang w:val="en-US"/>
-        </w:rPr>
-        <w:t>המתודה מגדירה את הבן השמאלי ביותר של הצומת כערך שהתקבל כארגומנט.</w:t>
-      </w:r>
-      <w:r>
-        <w:rPr>
-          <w:rFonts w:ascii="David" w:eastAsiaTheme="minorEastAsia" w:hAnsi="David" w:cs="David"/>
-          <w:sz w:val="24"/>
-          <w:szCs w:val="24"/>
-          <w:rtl/>
-          <w:lang w:val="en-US"/>
-        </w:rPr>
-        <w:br/>
-      </w:r>
-    </w:p>
-    <w:p>
-      <w:pPr>
-        <w:bidi/>
-        <w:spacing w:line="276" w:lineRule="auto"/>
-        <w:rPr>
-          <w:rFonts w:ascii="David" w:eastAsiaTheme="minorEastAsia" w:hAnsi="David" w:cs="David"/>
-          <w:b/>
-          <w:bCs/>
-          <w:sz w:val="24"/>
-          <w:szCs w:val="24"/>
-          <w:u w:val="single"/>
-          <w:lang w:val="en-US"/>
-        </w:rPr>
-      </w:pPr>
-      <w:proofErr w:type="spellStart"/>
-      <w:r>
-        <w:rPr>
-          <w:rFonts w:ascii="David" w:eastAsiaTheme="minorEastAsia" w:hAnsi="David" w:cs="David" w:hint="cs"/>
-          <w:b/>
-          <w:bCs/>
-          <w:sz w:val="24"/>
-          <w:szCs w:val="24"/>
-          <w:u w:val="single"/>
-          <w:lang w:val="en-US"/>
-        </w:rPr>
-        <w:t>get</w:t>
-      </w:r>
-      <w:r>
-        <w:rPr>
-          <w:rFonts w:ascii="David" w:eastAsiaTheme="minorEastAsia" w:hAnsi="David" w:cs="David" w:hint="cs"/>
-          <w:b/>
-          <w:bCs/>
-          <w:sz w:val="24"/>
-          <w:szCs w:val="24"/>
-          <w:u w:val="single"/>
-          <w:lang w:val="en-US"/>
-        </w:rPr>
-        <w:t>P</w:t>
-      </w:r>
-      <w:r>
-        <w:rPr>
-          <w:rFonts w:ascii="David" w:eastAsiaTheme="minorEastAsia" w:hAnsi="David" w:cs="David"/>
-          <w:b/>
-          <w:bCs/>
-          <w:sz w:val="24"/>
-          <w:szCs w:val="24"/>
-          <w:u w:val="single"/>
-          <w:lang w:val="en-US"/>
-        </w:rPr>
-        <w:t>revBro</w:t>
-      </w:r>
-      <w:proofErr w:type="spellEnd"/>
-      <w:r>
-        <w:rPr>
-          <w:rFonts w:ascii="David" w:eastAsiaTheme="minorEastAsia" w:hAnsi="David" w:cs="David" w:hint="cs"/>
-          <w:b/>
-          <w:bCs/>
-          <w:sz w:val="24"/>
-          <w:szCs w:val="24"/>
-          <w:u w:val="single"/>
-          <w:lang w:val="en-US"/>
-        </w:rPr>
-        <w:t>()</w:t>
-      </w:r>
-      <w:r>
-        <w:rPr>
-          <w:rFonts w:ascii="David" w:eastAsiaTheme="minorEastAsia" w:hAnsi="David" w:cs="David" w:hint="cs"/>
-          <w:b/>
-          <w:bCs/>
-          <w:sz w:val="24"/>
-          <w:szCs w:val="24"/>
-          <w:u w:val="single"/>
-          <w:rtl/>
-          <w:lang w:val="en-US"/>
-        </w:rPr>
-        <w:t xml:space="preserve"> </w:t>
-      </w:r>
-      <w:r>
-        <w:rPr>
-          <w:rFonts w:ascii="David" w:eastAsiaTheme="minorEastAsia" w:hAnsi="David" w:cs="David"/>
-          <w:b/>
-          <w:bCs/>
-          <w:sz w:val="24"/>
-          <w:szCs w:val="24"/>
-          <w:u w:val="single"/>
-          <w:rtl/>
-          <w:lang w:val="en-US"/>
-        </w:rPr>
-        <w:t>–</w:t>
-      </w:r>
-      <w:r>
-        <w:rPr>
-          <w:rFonts w:ascii="David" w:eastAsiaTheme="minorEastAsia" w:hAnsi="David" w:cs="David" w:hint="cs"/>
-          <w:b/>
-          <w:bCs/>
-          <w:sz w:val="24"/>
-          <w:szCs w:val="24"/>
-          <w:u w:val="single"/>
-          <w:rtl/>
-          <w:lang w:val="en-US"/>
-        </w:rPr>
-        <w:t xml:space="preserve"> מתודת עזר</w:t>
-      </w:r>
-    </w:p>
-    <w:p>
-      <w:pPr>
-        <w:bidi/>
-        <w:spacing w:line="276" w:lineRule="auto"/>
-        <w:rPr>
-          <w:rFonts w:ascii="David" w:eastAsiaTheme="minorEastAsia" w:hAnsi="David" w:cs="David"/>
-          <w:sz w:val="24"/>
-          <w:szCs w:val="24"/>
-          <w:rtl/>
-          <w:lang w:val="en-US"/>
-        </w:rPr>
-      </w:pPr>
-      <w:r>
-        <w:rPr>
-          <w:rFonts w:ascii="David" w:eastAsiaTheme="minorEastAsia" w:hAnsi="David" w:cs="David" w:hint="cs"/>
-          <w:sz w:val="24"/>
-          <w:szCs w:val="24"/>
-          <w:rtl/>
-          <w:lang w:val="en-US"/>
-        </w:rPr>
-        <w:t xml:space="preserve">המתודה מחזירה </w:t>
-      </w:r>
-      <w:r>
-        <w:rPr>
-          <w:rFonts w:ascii="David" w:eastAsiaTheme="minorEastAsia" w:hAnsi="David" w:cs="David" w:hint="cs"/>
-          <w:sz w:val="24"/>
-          <w:szCs w:val="24"/>
-          <w:rtl/>
-          <w:lang w:val="en-US"/>
-        </w:rPr>
-        <w:t>מצביע לאח השמאלי של הצומת (באופן מעגלי)</w:t>
-      </w:r>
-      <w:r>
-        <w:rPr>
-          <w:rFonts w:ascii="David" w:eastAsiaTheme="minorEastAsia" w:hAnsi="David" w:cs="David" w:hint="cs"/>
-          <w:sz w:val="24"/>
-          <w:szCs w:val="24"/>
-          <w:rtl/>
-          <w:lang w:val="en-US"/>
-        </w:rPr>
-        <w:t>.</w:t>
-      </w:r>
-    </w:p>
-    <w:p>
-      <w:pPr>
-        <w:bidi/>
-        <w:spacing w:line="276" w:lineRule="auto"/>
-        <w:rPr>
-          <w:rFonts w:ascii="David" w:eastAsiaTheme="minorEastAsia" w:hAnsi="David" w:cs="David"/>
-          <w:sz w:val="24"/>
-          <w:szCs w:val="24"/>
-          <w:lang w:val="en-US"/>
-        </w:rPr>
-      </w:pPr>
-    </w:p>
-    <w:p>
-      <w:pPr>
-        <w:bidi/>
-        <w:spacing w:line="276" w:lineRule="auto"/>
-        <w:rPr>
-          <w:rFonts w:ascii="David" w:eastAsiaTheme="minorEastAsia" w:hAnsi="David" w:cs="David"/>
-          <w:b/>
-          <w:bCs/>
-          <w:sz w:val="24"/>
-          <w:szCs w:val="24"/>
-          <w:u w:val="single"/>
-          <w:rtl/>
-          <w:lang w:val="en-US"/>
-        </w:rPr>
-      </w:pPr>
-      <w:proofErr w:type="spellStart"/>
-      <w:r>
-        <w:rPr>
-          <w:rFonts w:ascii="David" w:eastAsiaTheme="minorEastAsia" w:hAnsi="David" w:cs="David"/>
-          <w:b/>
-          <w:bCs/>
-          <w:sz w:val="24"/>
-          <w:szCs w:val="24"/>
-          <w:u w:val="single"/>
-          <w:lang w:val="en-US"/>
-        </w:rPr>
-        <w:t>setPrevBro</w:t>
-      </w:r>
-      <w:proofErr w:type="spellEnd"/>
-      <w:r>
-        <w:rPr>
-          <w:rFonts w:ascii="David" w:eastAsiaTheme="minorEastAsia" w:hAnsi="David" w:cs="David"/>
-          <w:b/>
-          <w:bCs/>
-          <w:sz w:val="24"/>
-          <w:szCs w:val="24"/>
-          <w:u w:val="single"/>
-          <w:lang w:val="en-US"/>
-        </w:rPr>
-        <w:t>(</w:t>
-      </w:r>
-      <w:proofErr w:type="spellStart"/>
-      <w:r>
-        <w:rPr>
-          <w:rFonts w:ascii="David" w:eastAsiaTheme="minorEastAsia" w:hAnsi="David" w:cs="David"/>
-          <w:b/>
-          <w:bCs/>
-          <w:sz w:val="24"/>
-          <w:szCs w:val="24"/>
-          <w:u w:val="single"/>
-          <w:lang w:val="en-US"/>
-        </w:rPr>
-        <w:t>HeapNode</w:t>
-      </w:r>
-      <w:proofErr w:type="spellEnd"/>
-      <w:r>
-        <w:rPr>
-          <w:rFonts w:ascii="David" w:eastAsiaTheme="minorEastAsia" w:hAnsi="David" w:cs="David"/>
-          <w:b/>
-          <w:bCs/>
-          <w:sz w:val="24"/>
-          <w:szCs w:val="24"/>
-          <w:u w:val="single"/>
-          <w:lang w:val="en-US"/>
-        </w:rPr>
-        <w:t xml:space="preserve"> </w:t>
-      </w:r>
-      <w:proofErr w:type="spellStart"/>
-      <w:r>
-        <w:rPr>
-          <w:rFonts w:ascii="David" w:eastAsiaTheme="minorEastAsia" w:hAnsi="David" w:cs="David"/>
-          <w:b/>
-          <w:bCs/>
-          <w:sz w:val="24"/>
-          <w:szCs w:val="24"/>
-          <w:u w:val="single"/>
-          <w:lang w:val="en-US"/>
-        </w:rPr>
-        <w:t>prevBro</w:t>
-      </w:r>
-      <w:proofErr w:type="spellEnd"/>
-      <w:r>
-        <w:rPr>
-          <w:rFonts w:ascii="David" w:eastAsiaTheme="minorEastAsia" w:hAnsi="David" w:cs="David"/>
-          <w:b/>
-          <w:bCs/>
-          <w:sz w:val="24"/>
-          <w:szCs w:val="24"/>
-          <w:u w:val="single"/>
-          <w:lang w:val="en-US"/>
-        </w:rPr>
-        <w:t>)</w:t>
-      </w:r>
-      <w:r>
-        <w:rPr>
-          <w:rFonts w:ascii="David" w:eastAsiaTheme="minorEastAsia" w:hAnsi="David" w:cs="David" w:hint="cs"/>
-          <w:b/>
-          <w:bCs/>
-          <w:sz w:val="24"/>
-          <w:szCs w:val="24"/>
-          <w:u w:val="single"/>
-          <w:rtl/>
-          <w:lang w:val="en-US"/>
-        </w:rPr>
-        <w:t xml:space="preserve"> </w:t>
-      </w:r>
-      <w:r>
-        <w:rPr>
-          <w:rFonts w:ascii="David" w:eastAsiaTheme="minorEastAsia" w:hAnsi="David" w:cs="David"/>
-          <w:b/>
-          <w:bCs/>
-          <w:sz w:val="24"/>
-          <w:szCs w:val="24"/>
-          <w:u w:val="single"/>
-          <w:rtl/>
-          <w:lang w:val="en-US"/>
-        </w:rPr>
-        <w:t>–</w:t>
-      </w:r>
-      <w:r>
-        <w:rPr>
-          <w:rFonts w:ascii="David" w:eastAsiaTheme="minorEastAsia" w:hAnsi="David" w:cs="David" w:hint="cs"/>
-          <w:b/>
-          <w:bCs/>
-          <w:sz w:val="24"/>
-          <w:szCs w:val="24"/>
-          <w:u w:val="single"/>
-          <w:rtl/>
-          <w:lang w:val="en-US"/>
-        </w:rPr>
-        <w:t xml:space="preserve"> מתודת עזר</w:t>
-      </w:r>
-    </w:p>
-    <w:p>
-      <w:pPr>
-        <w:bidi/>
-        <w:spacing w:line="276" w:lineRule="auto"/>
-        <w:rPr>
-          <w:rFonts w:ascii="David" w:eastAsiaTheme="minorEastAsia" w:hAnsi="David" w:cs="David"/>
-          <w:sz w:val="24"/>
-          <w:szCs w:val="24"/>
-          <w:lang w:val="en-US"/>
-        </w:rPr>
-      </w:pPr>
-      <w:r>
-        <w:rPr>
-          <w:rFonts w:ascii="David" w:eastAsiaTheme="minorEastAsia" w:hAnsi="David" w:cs="David" w:hint="cs"/>
-          <w:sz w:val="24"/>
-          <w:szCs w:val="24"/>
-          <w:rtl/>
-          <w:lang w:val="en-US"/>
-        </w:rPr>
-        <w:t>המתודה מגדירה את האח השמאלי של הצומת כערך שהתקבל כארגומנט.</w:t>
-      </w:r>
-    </w:p>
-    <w:p>
-      <w:pPr>
-        <w:bidi/>
-        <w:spacing w:line="276" w:lineRule="auto"/>
-        <w:rPr>
-          <w:rFonts w:ascii="David" w:eastAsiaTheme="minorEastAsia" w:hAnsi="David" w:cs="David"/>
-          <w:b/>
-          <w:bCs/>
-          <w:sz w:val="24"/>
-          <w:szCs w:val="24"/>
-          <w:u w:val="single"/>
-          <w:lang w:val="en-US"/>
-        </w:rPr>
-      </w:pPr>
-      <w:r>
-        <w:rPr>
-          <w:rFonts w:ascii="David" w:eastAsiaTheme="minorEastAsia" w:hAnsi="David" w:cs="David"/>
-          <w:sz w:val="24"/>
-          <w:szCs w:val="24"/>
-          <w:rtl/>
-          <w:lang w:val="en-US"/>
-        </w:rPr>
-        <w:br/>
-      </w:r>
-      <w:proofErr w:type="spellStart"/>
-      <w:r>
-        <w:rPr>
-          <w:rFonts w:ascii="David" w:eastAsiaTheme="minorEastAsia" w:hAnsi="David" w:cs="David" w:hint="cs"/>
-          <w:b/>
-          <w:bCs/>
-          <w:sz w:val="24"/>
-          <w:szCs w:val="24"/>
-          <w:u w:val="single"/>
-          <w:lang w:val="en-US"/>
-        </w:rPr>
-        <w:t>get</w:t>
-      </w:r>
-      <w:r>
-        <w:rPr>
-          <w:rFonts w:ascii="David" w:eastAsiaTheme="minorEastAsia" w:hAnsi="David" w:cs="David"/>
-          <w:b/>
-          <w:bCs/>
-          <w:sz w:val="24"/>
-          <w:szCs w:val="24"/>
-          <w:u w:val="single"/>
-          <w:lang w:val="en-US"/>
-        </w:rPr>
-        <w:t>NextBro</w:t>
-      </w:r>
-      <w:proofErr w:type="spellEnd"/>
-      <w:r>
-        <w:rPr>
-          <w:rFonts w:ascii="David" w:eastAsiaTheme="minorEastAsia" w:hAnsi="David" w:cs="David" w:hint="cs"/>
-          <w:b/>
-          <w:bCs/>
-          <w:sz w:val="24"/>
-          <w:szCs w:val="24"/>
-          <w:u w:val="single"/>
-          <w:lang w:val="en-US"/>
-        </w:rPr>
-        <w:t>()</w:t>
-      </w:r>
-      <w:r>
-        <w:rPr>
-          <w:rFonts w:ascii="David" w:eastAsiaTheme="minorEastAsia" w:hAnsi="David" w:cs="David" w:hint="cs"/>
-          <w:b/>
-          <w:bCs/>
-          <w:sz w:val="24"/>
-          <w:szCs w:val="24"/>
-          <w:u w:val="single"/>
-          <w:rtl/>
-          <w:lang w:val="en-US"/>
-        </w:rPr>
-        <w:t xml:space="preserve"> </w:t>
-      </w:r>
-      <w:r>
-        <w:rPr>
-          <w:rFonts w:ascii="David" w:eastAsiaTheme="minorEastAsia" w:hAnsi="David" w:cs="David"/>
-          <w:b/>
-          <w:bCs/>
-          <w:sz w:val="24"/>
-          <w:szCs w:val="24"/>
-          <w:u w:val="single"/>
-          <w:rtl/>
-          <w:lang w:val="en-US"/>
-        </w:rPr>
-        <w:t>–</w:t>
-      </w:r>
-      <w:r>
-        <w:rPr>
-          <w:rFonts w:ascii="David" w:eastAsiaTheme="minorEastAsia" w:hAnsi="David" w:cs="David" w:hint="cs"/>
-          <w:b/>
-          <w:bCs/>
-          <w:sz w:val="24"/>
-          <w:szCs w:val="24"/>
-          <w:u w:val="single"/>
-          <w:rtl/>
-          <w:lang w:val="en-US"/>
-        </w:rPr>
-        <w:t xml:space="preserve"> מתודת עזר</w:t>
-      </w:r>
-    </w:p>
-    <w:p>
-      <w:pPr>
-        <w:bidi/>
-        <w:spacing w:line="276" w:lineRule="auto"/>
-        <w:rPr>
-          <w:rFonts w:ascii="David" w:eastAsiaTheme="minorEastAsia" w:hAnsi="David" w:cs="David"/>
-          <w:sz w:val="24"/>
-          <w:szCs w:val="24"/>
-          <w:rtl/>
-          <w:lang w:val="en-US"/>
-        </w:rPr>
-      </w:pPr>
-      <w:r>
-        <w:rPr>
-          <w:rFonts w:ascii="David" w:eastAsiaTheme="minorEastAsia" w:hAnsi="David" w:cs="David" w:hint="cs"/>
-          <w:sz w:val="24"/>
-          <w:szCs w:val="24"/>
-          <w:rtl/>
-          <w:lang w:val="en-US"/>
-        </w:rPr>
-        <w:t xml:space="preserve">המתודה מחזירה </w:t>
-      </w:r>
-      <w:r>
-        <w:rPr>
-          <w:rFonts w:ascii="David" w:eastAsiaTheme="minorEastAsia" w:hAnsi="David" w:cs="David" w:hint="cs"/>
-          <w:sz w:val="24"/>
-          <w:szCs w:val="24"/>
-          <w:rtl/>
-          <w:lang w:val="en-US"/>
-        </w:rPr>
-        <w:t>מצביע לאח הימני של הצומת (באופן מעגלי)</w:t>
-      </w:r>
-      <w:r>
-        <w:rPr>
-          <w:rFonts w:ascii="David" w:eastAsiaTheme="minorEastAsia" w:hAnsi="David" w:cs="David" w:hint="cs"/>
-          <w:sz w:val="24"/>
-          <w:szCs w:val="24"/>
-          <w:rtl/>
-          <w:lang w:val="en-US"/>
-        </w:rPr>
-        <w:t>.</w:t>
-      </w:r>
-    </w:p>
-    <w:p>
-      <w:pPr>
-        <w:bidi/>
-        <w:spacing w:line="276" w:lineRule="auto"/>
-        <w:rPr>
-          <w:rFonts w:ascii="David" w:eastAsiaTheme="minorEastAsia" w:hAnsi="David" w:cs="David"/>
-          <w:sz w:val="24"/>
-          <w:szCs w:val="24"/>
-          <w:lang w:val="en-US"/>
-        </w:rPr>
-      </w:pPr>
-    </w:p>
-    <w:p>
-      <w:pPr>
-        <w:bidi/>
-        <w:spacing w:line="276" w:lineRule="auto"/>
-        <w:rPr>
-          <w:rFonts w:ascii="David" w:eastAsiaTheme="minorEastAsia" w:hAnsi="David" w:cs="David"/>
-          <w:b/>
-          <w:bCs/>
-          <w:sz w:val="24"/>
-          <w:szCs w:val="24"/>
-          <w:u w:val="single"/>
-          <w:rtl/>
-          <w:lang w:val="en-US"/>
-        </w:rPr>
-      </w:pPr>
-      <w:proofErr w:type="spellStart"/>
-      <w:r>
-        <w:rPr>
-          <w:rFonts w:ascii="David" w:eastAsiaTheme="minorEastAsia" w:hAnsi="David" w:cs="David"/>
-          <w:b/>
-          <w:bCs/>
-          <w:sz w:val="24"/>
-          <w:szCs w:val="24"/>
-          <w:u w:val="single"/>
-          <w:lang w:val="en-US"/>
-        </w:rPr>
-        <w:t>setNextBro</w:t>
-      </w:r>
-      <w:proofErr w:type="spellEnd"/>
-      <w:r>
-        <w:rPr>
-          <w:rFonts w:ascii="David" w:eastAsiaTheme="minorEastAsia" w:hAnsi="David" w:cs="David"/>
-          <w:b/>
-          <w:bCs/>
-          <w:sz w:val="24"/>
-          <w:szCs w:val="24"/>
-          <w:u w:val="single"/>
-          <w:lang w:val="en-US"/>
-        </w:rPr>
-        <w:t>(</w:t>
-      </w:r>
-      <w:proofErr w:type="spellStart"/>
-      <w:r>
-        <w:rPr>
-          <w:rFonts w:ascii="David" w:eastAsiaTheme="minorEastAsia" w:hAnsi="David" w:cs="David"/>
-          <w:b/>
-          <w:bCs/>
-          <w:sz w:val="24"/>
-          <w:szCs w:val="24"/>
-          <w:u w:val="single"/>
-          <w:lang w:val="en-US"/>
-        </w:rPr>
-        <w:t>HeapNode</w:t>
-      </w:r>
-      <w:proofErr w:type="spellEnd"/>
-      <w:r>
-        <w:rPr>
-          <w:rFonts w:ascii="David" w:eastAsiaTheme="minorEastAsia" w:hAnsi="David" w:cs="David"/>
-          <w:b/>
-          <w:bCs/>
-          <w:sz w:val="24"/>
-          <w:szCs w:val="24"/>
-          <w:u w:val="single"/>
-          <w:lang w:val="en-US"/>
-        </w:rPr>
-        <w:t xml:space="preserve"> </w:t>
-      </w:r>
-      <w:proofErr w:type="spellStart"/>
-      <w:r>
-        <w:rPr>
-          <w:rFonts w:ascii="David" w:eastAsiaTheme="minorEastAsia" w:hAnsi="David" w:cs="David"/>
-          <w:b/>
-          <w:bCs/>
-          <w:sz w:val="24"/>
-          <w:szCs w:val="24"/>
-          <w:u w:val="single"/>
-          <w:lang w:val="en-US"/>
-        </w:rPr>
-        <w:t>nextBro</w:t>
-      </w:r>
-      <w:proofErr w:type="spellEnd"/>
-      <w:r>
-        <w:rPr>
-          <w:rFonts w:ascii="David" w:eastAsiaTheme="minorEastAsia" w:hAnsi="David" w:cs="David"/>
-          <w:b/>
-          <w:bCs/>
-          <w:sz w:val="24"/>
-          <w:szCs w:val="24"/>
-          <w:u w:val="single"/>
-          <w:lang w:val="en-US"/>
-        </w:rPr>
-        <w:t>)</w:t>
-      </w:r>
-      <w:r>
-        <w:rPr>
-          <w:rFonts w:ascii="David" w:eastAsiaTheme="minorEastAsia" w:hAnsi="David" w:cs="David" w:hint="cs"/>
-          <w:b/>
-          <w:bCs/>
-          <w:sz w:val="24"/>
-          <w:szCs w:val="24"/>
-          <w:u w:val="single"/>
-          <w:rtl/>
-          <w:lang w:val="en-US"/>
-        </w:rPr>
-        <w:t xml:space="preserve"> </w:t>
-      </w:r>
-      <w:r>
-        <w:rPr>
-          <w:rFonts w:ascii="David" w:eastAsiaTheme="minorEastAsia" w:hAnsi="David" w:cs="David"/>
-          <w:b/>
-          <w:bCs/>
-          <w:sz w:val="24"/>
-          <w:szCs w:val="24"/>
-          <w:u w:val="single"/>
-          <w:rtl/>
-          <w:lang w:val="en-US"/>
-        </w:rPr>
-        <w:t>–</w:t>
-      </w:r>
-      <w:r>
-        <w:rPr>
-          <w:rFonts w:ascii="David" w:eastAsiaTheme="minorEastAsia" w:hAnsi="David" w:cs="David" w:hint="cs"/>
-          <w:b/>
-          <w:bCs/>
-          <w:sz w:val="24"/>
-          <w:szCs w:val="24"/>
-          <w:u w:val="single"/>
-          <w:rtl/>
-          <w:lang w:val="en-US"/>
-        </w:rPr>
-        <w:t xml:space="preserve"> מתודת עזר</w:t>
-      </w:r>
-    </w:p>
-    <w:p>
-      <w:pPr>
-        <w:bidi/>
-        <w:spacing w:line="276" w:lineRule="auto"/>
-        <w:rPr>
-          <w:rFonts w:ascii="David" w:eastAsiaTheme="minorEastAsia" w:hAnsi="David" w:cs="David"/>
-          <w:sz w:val="24"/>
-          <w:szCs w:val="24"/>
-          <w:lang w:val="en-US"/>
-        </w:rPr>
-      </w:pPr>
-      <w:r>
-        <w:rPr>
-          <w:rFonts w:ascii="David" w:eastAsiaTheme="minorEastAsia" w:hAnsi="David" w:cs="David" w:hint="cs"/>
-          <w:sz w:val="24"/>
-          <w:szCs w:val="24"/>
-          <w:rtl/>
-          <w:lang w:val="en-US"/>
-        </w:rPr>
-        <w:t>המתודה מגדירה את האח הימני של הצומת כערך שהתקבל כארגומנט.</w:t>
-      </w:r>
-    </w:p>
-    <w:p>
-      <w:pPr>
-        <w:bidi/>
-        <w:spacing w:line="276" w:lineRule="auto"/>
-        <w:rPr>
-          <w:rFonts w:ascii="David" w:eastAsiaTheme="minorEastAsia" w:hAnsi="David" w:cs="David"/>
-          <w:sz w:val="24"/>
-          <w:szCs w:val="24"/>
-          <w:lang w:val="en-US"/>
-        </w:rPr>
-      </w:pPr>
-    </w:p>
-    <w:p>
-      <w:pPr>
-        <w:bidi/>
-        <w:spacing w:line="276" w:lineRule="auto"/>
-        <w:rPr>
-          <w:rFonts w:ascii="David" w:eastAsiaTheme="minorEastAsia" w:hAnsi="David" w:cs="David"/>
-          <w:b/>
-          <w:bCs/>
-          <w:sz w:val="24"/>
-          <w:szCs w:val="24"/>
-          <w:u w:val="single"/>
-          <w:lang w:val="en-US"/>
-        </w:rPr>
-      </w:pPr>
-      <w:proofErr w:type="spellStart"/>
-      <w:r>
-        <w:rPr>
-          <w:rFonts w:ascii="David" w:eastAsiaTheme="minorEastAsia" w:hAnsi="David" w:cs="David" w:hint="cs"/>
-          <w:b/>
-          <w:bCs/>
-          <w:sz w:val="24"/>
-          <w:szCs w:val="24"/>
-          <w:u w:val="single"/>
-          <w:lang w:val="en-US"/>
-        </w:rPr>
-        <w:t>get</w:t>
-      </w:r>
-      <w:r>
-        <w:rPr>
-          <w:rFonts w:ascii="David" w:eastAsiaTheme="minorEastAsia" w:hAnsi="David" w:cs="David"/>
-          <w:b/>
-          <w:bCs/>
-          <w:sz w:val="24"/>
-          <w:szCs w:val="24"/>
-          <w:u w:val="single"/>
-          <w:lang w:val="en-US"/>
-        </w:rPr>
-        <w:t>Parent</w:t>
-      </w:r>
-      <w:proofErr w:type="spellEnd"/>
-      <w:r>
-        <w:rPr>
-          <w:rFonts w:ascii="David" w:eastAsiaTheme="minorEastAsia" w:hAnsi="David" w:cs="David" w:hint="cs"/>
-          <w:b/>
-          <w:bCs/>
-          <w:sz w:val="24"/>
-          <w:szCs w:val="24"/>
-          <w:u w:val="single"/>
-          <w:lang w:val="en-US"/>
-        </w:rPr>
-        <w:t>()</w:t>
-      </w:r>
-      <w:r>
-        <w:rPr>
-          <w:rFonts w:ascii="David" w:eastAsiaTheme="minorEastAsia" w:hAnsi="David" w:cs="David" w:hint="cs"/>
-          <w:b/>
-          <w:bCs/>
-          <w:sz w:val="24"/>
-          <w:szCs w:val="24"/>
-          <w:u w:val="single"/>
-          <w:rtl/>
-          <w:lang w:val="en-US"/>
-        </w:rPr>
-        <w:t xml:space="preserve"> </w:t>
-      </w:r>
-      <w:r>
-        <w:rPr>
-          <w:rFonts w:ascii="David" w:eastAsiaTheme="minorEastAsia" w:hAnsi="David" w:cs="David"/>
-          <w:b/>
-          <w:bCs/>
-          <w:sz w:val="24"/>
-          <w:szCs w:val="24"/>
-          <w:u w:val="single"/>
-          <w:rtl/>
-          <w:lang w:val="en-US"/>
-        </w:rPr>
-        <w:t>–</w:t>
-      </w:r>
-      <w:r>
-        <w:rPr>
-          <w:rFonts w:ascii="David" w:eastAsiaTheme="minorEastAsia" w:hAnsi="David" w:cs="David" w:hint="cs"/>
-          <w:b/>
-          <w:bCs/>
-          <w:sz w:val="24"/>
-          <w:szCs w:val="24"/>
-          <w:u w:val="single"/>
-          <w:rtl/>
-          <w:lang w:val="en-US"/>
-        </w:rPr>
-        <w:t xml:space="preserve"> מתודת עזר</w:t>
-      </w:r>
-    </w:p>
-    <w:p>
-      <w:pPr>
-        <w:bidi/>
-        <w:spacing w:line="276" w:lineRule="auto"/>
-        <w:rPr>
-          <w:rFonts w:ascii="David" w:eastAsiaTheme="minorEastAsia" w:hAnsi="David" w:cs="David"/>
-          <w:sz w:val="24"/>
-          <w:szCs w:val="24"/>
-          <w:rtl/>
-          <w:lang w:val="en-US"/>
-        </w:rPr>
-      </w:pPr>
-      <w:r>
-        <w:rPr>
-          <w:rFonts w:ascii="David" w:eastAsiaTheme="minorEastAsia" w:hAnsi="David" w:cs="David" w:hint="cs"/>
-          <w:sz w:val="24"/>
-          <w:szCs w:val="24"/>
-          <w:rtl/>
-          <w:lang w:val="en-US"/>
-        </w:rPr>
-        <w:t xml:space="preserve">המתודה מחזירה </w:t>
-      </w:r>
-      <w:r>
-        <w:rPr>
-          <w:rFonts w:ascii="David" w:eastAsiaTheme="minorEastAsia" w:hAnsi="David" w:cs="David" w:hint="cs"/>
-          <w:sz w:val="24"/>
-          <w:szCs w:val="24"/>
-          <w:rtl/>
-          <w:lang w:val="en-US"/>
-        </w:rPr>
-        <w:t>מצביע להורה של הצומת.</w:t>
-      </w:r>
-    </w:p>
-    <w:p>
-      <w:pPr>
-        <w:bidi/>
-        <w:spacing w:line="276" w:lineRule="auto"/>
-        <w:rPr>
-          <w:rFonts w:ascii="David" w:eastAsiaTheme="minorEastAsia" w:hAnsi="David" w:cs="David"/>
-          <w:sz w:val="24"/>
-          <w:szCs w:val="24"/>
-          <w:lang w:val="en-US"/>
-        </w:rPr>
-      </w:pPr>
-    </w:p>
-    <w:p>
-      <w:pPr>
-        <w:bidi/>
-        <w:spacing w:line="276" w:lineRule="auto"/>
-        <w:rPr>
-          <w:rFonts w:ascii="David" w:eastAsiaTheme="minorEastAsia" w:hAnsi="David" w:cs="David"/>
-          <w:b/>
-          <w:bCs/>
-          <w:sz w:val="24"/>
-          <w:szCs w:val="24"/>
-          <w:u w:val="single"/>
-          <w:rtl/>
-          <w:lang w:val="en-US"/>
-        </w:rPr>
-      </w:pPr>
-      <w:proofErr w:type="spellStart"/>
-      <w:r>
-        <w:rPr>
-          <w:rFonts w:ascii="David" w:eastAsiaTheme="minorEastAsia" w:hAnsi="David" w:cs="David"/>
-          <w:b/>
-          <w:bCs/>
-          <w:sz w:val="24"/>
-          <w:szCs w:val="24"/>
-          <w:u w:val="single"/>
-          <w:lang w:val="en-US"/>
-        </w:rPr>
-        <w:t>setParent</w:t>
-      </w:r>
-      <w:proofErr w:type="spellEnd"/>
-      <w:r>
-        <w:rPr>
-          <w:rFonts w:ascii="David" w:eastAsiaTheme="minorEastAsia" w:hAnsi="David" w:cs="David"/>
-          <w:b/>
-          <w:bCs/>
-          <w:sz w:val="24"/>
-          <w:szCs w:val="24"/>
-          <w:u w:val="single"/>
-          <w:lang w:val="en-US"/>
-        </w:rPr>
-        <w:t>(</w:t>
-      </w:r>
-      <w:proofErr w:type="spellStart"/>
-      <w:r>
-        <w:rPr>
-          <w:rFonts w:ascii="David" w:eastAsiaTheme="minorEastAsia" w:hAnsi="David" w:cs="David"/>
-          <w:b/>
-          <w:bCs/>
-          <w:sz w:val="24"/>
-          <w:szCs w:val="24"/>
-          <w:u w:val="single"/>
-          <w:lang w:val="en-US"/>
-        </w:rPr>
-        <w:t>HeapNode</w:t>
-      </w:r>
-      <w:proofErr w:type="spellEnd"/>
-      <w:r>
-        <w:rPr>
-          <w:rFonts w:ascii="David" w:eastAsiaTheme="minorEastAsia" w:hAnsi="David" w:cs="David"/>
-          <w:b/>
-          <w:bCs/>
-          <w:sz w:val="24"/>
-          <w:szCs w:val="24"/>
-          <w:u w:val="single"/>
-          <w:lang w:val="en-US"/>
-        </w:rPr>
-        <w:t xml:space="preserve"> parent)</w:t>
+        <w:t>setParent(HeapNode parent)</w:t>
       </w:r>
       <w:r>
         <w:rPr>

</xml_diff>